<commit_message>
Se avanza la documentación
</commit_message>
<xml_diff>
--- a/Docs/Estudio de Viabilidad.docx
+++ b/Docs/Estudio de Viabilidad.docx
@@ -1,6 +1,6 @@
 
 <file path=word/document.xml><?xml version="1.0" encoding="utf-8"?>
-<w:document xmlns:wpc="http://schemas.microsoft.com/office/word/2010/wordprocessingCanvas" xmlns:mc="http://schemas.openxmlformats.org/markup-compatibility/2006" xmlns:o="urn:schemas-microsoft-com:office:office" xmlns:r="http://schemas.openxmlformats.org/officeDocument/2006/relationships" xmlns:m="http://schemas.openxmlformats.org/officeDocument/2006/math" xmlns:v="urn:schemas-microsoft-com:vml" xmlns:wp14="http://schemas.microsoft.com/office/word/2010/wordprocessingDrawing" xmlns:wp="http://schemas.openxmlformats.org/drawingml/2006/wordprocessingDrawing" xmlns:w10="urn:schemas-microsoft-com:office:word" xmlns:w="http://schemas.openxmlformats.org/wordprocessingml/2006/main" xmlns:w14="http://schemas.microsoft.com/office/word/2010/wordml" xmlns:w15="http://schemas.microsoft.com/office/word/2012/wordml" xmlns:wpg="http://schemas.microsoft.com/office/word/2010/wordprocessingGroup" xmlns:wpi="http://schemas.microsoft.com/office/word/2010/wordprocessingInk" xmlns:wne="http://schemas.microsoft.com/office/word/2006/wordml" xmlns:wps="http://schemas.microsoft.com/office/word/2010/wordprocessingShape" mc:Ignorable="w14 w15 wp14">
+<w:document xmlns:wpc="http://schemas.microsoft.com/office/word/2010/wordprocessingCanvas" xmlns:mc="http://schemas.openxmlformats.org/markup-compatibility/2006" xmlns:o="urn:schemas-microsoft-com:office:office" xmlns:r="http://schemas.openxmlformats.org/officeDocument/2006/relationships" xmlns:m="http://schemas.openxmlformats.org/officeDocument/2006/math" xmlns:v="urn:schemas-microsoft-com:vml" xmlns:wp14="http://schemas.microsoft.com/office/word/2010/wordprocessingDrawing" xmlns:wp="http://schemas.openxmlformats.org/drawingml/2006/wordprocessingDrawing" xmlns:w10="urn:schemas-microsoft-com:office:word" xmlns:w="http://schemas.openxmlformats.org/wordprocessingml/2006/main" xmlns:w14="http://schemas.microsoft.com/office/word/2010/wordml" xmlns:wpg="http://schemas.microsoft.com/office/word/2010/wordprocessingGroup" xmlns:wpi="http://schemas.microsoft.com/office/word/2010/wordprocessingInk" xmlns:wne="http://schemas.microsoft.com/office/word/2006/wordml" xmlns:wps="http://schemas.microsoft.com/office/word/2010/wordprocessingShape" mc:Ignorable="w14 wp14">
   <w:body>
     <w:p>
       <w:bookmarkStart w:id="0" w:name="_Toc465825889"/>
@@ -141,7 +141,7 @@
           </mc:Choice>
           <mc:Fallback>
             <w:pict>
-              <v:shapetype w14:anchorId="31ACFF96" id="_x0000_t202" coordsize="21600,21600" o:spt="202" path="m,l,21600r21600,l21600,xe">
+              <v:shapetype id="_x0000_t202" coordsize="21600,21600" o:spt="202" path="m,l,21600r21600,l21600,xe">
                 <v:stroke joinstyle="miter"/>
                 <v:path gradientshapeok="t" o:connecttype="rect"/>
               </v:shapetype>
@@ -290,7 +290,7 @@
           </mc:Choice>
           <mc:Fallback>
             <w:pict>
-              <v:shape w14:anchorId="2BAA15A7" id="_x0000_s1027" type="#_x0000_t202" style="position:absolute;margin-left:158.25pt;margin-top:241.7pt;width:244.55pt;height:37.2pt;z-index:251657728;visibility:visible;mso-wrap-style:square;mso-width-percent:0;mso-height-percent:200;mso-wrap-distance-left:9pt;mso-wrap-distance-top:0;mso-wrap-distance-right:9pt;mso-wrap-distance-bottom:0;mso-position-horizontal:absolute;mso-position-horizontal-relative:text;mso-position-vertical:absolute;mso-position-vertical-relative:text;mso-width-percent:0;mso-height-percent:200;mso-width-relative:margin;mso-height-relative:margin;v-text-anchor:top" o:gfxdata="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" filled="f" stroked="f">
+              <v:shape id="_x0000_s1027" type="#_x0000_t202" style="position:absolute;margin-left:158.25pt;margin-top:241.7pt;width:244.55pt;height:37.2pt;z-index:251657728;visibility:visible;mso-wrap-style:square;mso-width-percent:0;mso-height-percent:200;mso-wrap-distance-left:9pt;mso-wrap-distance-top:0;mso-wrap-distance-right:9pt;mso-wrap-distance-bottom:0;mso-position-horizontal:absolute;mso-position-horizontal-relative:text;mso-position-vertical:absolute;mso-position-vertical-relative:text;mso-width-percent:0;mso-height-percent:200;mso-width-relative:margin;mso-height-relative:margin;v-text-anchor:top" o:gfxdata="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" filled="f" stroked="f">
                 <v:textbox style="mso-fit-shape-to-text:t">
                   <w:txbxContent>
                     <w:p>
@@ -379,7 +379,7 @@
                     </pic:cNvPicPr>
                   </pic:nvPicPr>
                   <pic:blipFill>
-                    <a:blip r:embed="rId8" cstate="print">
+                    <a:blip r:embed="rId9" cstate="print">
                       <a:extLst>
                         <a:ext uri="{28A0092B-C50C-407E-A947-70E740481C1C}">
                           <a14:useLocalDpi xmlns:a14="http://schemas.microsoft.com/office/drawing/2010/main" val="0"/>
@@ -617,7 +617,7 @@
                                 <w:szCs w:val="14"/>
                               </w:rPr>
                             </w:pPr>
-                            <w:hyperlink r:id="rId9" w:history="1">
+                            <w:hyperlink r:id="rId10" w:history="1">
                               <w:r>
                                 <w:rPr>
                                   <w:rStyle w:val="Hipervnculo"/>
@@ -651,7 +651,7 @@
           </mc:Choice>
           <mc:Fallback>
             <w:pict>
-              <v:shape w14:anchorId="62F7DAEB" id="_x0000_s1028" type="#_x0000_t202" style="position:absolute;left:0;text-align:left;margin-left:315.9pt;margin-top:2.75pt;width:129.75pt;height:157.4pt;z-index:251658752;visibility:visible;mso-wrap-style:square;mso-width-percent:0;mso-height-percent:0;mso-wrap-distance-left:9pt;mso-wrap-distance-top:0;mso-wrap-distance-right:9pt;mso-wrap-distance-bottom:0;mso-position-horizontal:absolute;mso-position-horizontal-relative:text;mso-position-vertical:absolute;mso-position-vertical-relative:text;mso-width-percent:0;mso-height-percent:0;mso-width-relative:margin;mso-height-relative:margin;v-text-anchor:top" o:gfxdata="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" filled="f" stroked="f">
+              <v:shape id="_x0000_s1028" type="#_x0000_t202" style="position:absolute;left:0;text-align:left;margin-left:315.9pt;margin-top:2.75pt;width:129.75pt;height:157.4pt;z-index:251658752;visibility:visible;mso-wrap-style:square;mso-width-percent:0;mso-height-percent:0;mso-wrap-distance-left:9pt;mso-wrap-distance-top:0;mso-wrap-distance-right:9pt;mso-wrap-distance-bottom:0;mso-position-horizontal:absolute;mso-position-horizontal-relative:text;mso-position-vertical:absolute;mso-position-vertical-relative:text;mso-width-percent:0;mso-height-percent:0;mso-width-relative:margin;mso-height-relative:margin;v-text-anchor:top" o:gfxdata="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" filled="f" stroked="f">
                 <v:textbox>
                   <w:txbxContent>
                     <w:p>
@@ -793,7 +793,7 @@
                           <w:szCs w:val="14"/>
                         </w:rPr>
                       </w:pPr>
-                      <w:hyperlink r:id="rId10" w:history="1">
+                      <w:hyperlink r:id="rId11" w:history="1">
                         <w:r>
                           <w:rPr>
                             <w:rStyle w:val="Hipervnculo"/>
@@ -829,6 +829,7 @@
       </w:pPr>
     </w:p>
     <w:p/>
+    <w:bookmarkEnd w:id="0"/>
     <w:p>
       <w:pPr>
         <w:pStyle w:val="Subttulo"/>
@@ -841,20 +842,25 @@
           <w:szCs w:val="26"/>
         </w:rPr>
       </w:pPr>
+    </w:p>
+    <w:p>
       <w:bookmarkStart w:id="1" w:name="_GoBack"/>
-      <w:bookmarkEnd w:id="0"/>
       <w:bookmarkEnd w:id="1"/>
+      <w:r>
+        <w:t>El cliente cuenta con los recursos necesarios para el proyecto, tanto en infraestructura como en financiamiento. La empresa cuenta con un desarrollador capacitado especialmente para el desarrollo de la solución por lo que no se requerirá subcontratación. El proyecto no vulnera ninguna ley vigente y es un bien virtual por lo que el cliente puede llevárselo fácilmente si lo necesitara al cambiarse de ubicación. La solución es escalable, por lo que de ser necesario se pueden ampliar sus capacidades o mejorar sus funciones para adaptarse mejor al ritmo de crecimiento que el cliente pueda tener.</w:t>
+      </w:r>
     </w:p>
     <w:p>
       <w:r>
-        <w:t>La empresa tiene problemas para administrar su negocio debido a la falta de un sistema que integre sus bodegas, productos, tiendas y personal.</w:t>
+        <w:t>El cliente no tendría problemas en caso de cambiar de territorio o ampliar su organización.</w:t>
       </w:r>
     </w:p>
+    <w:p/>
     <w:sectPr>
-      <w:headerReference w:type="default" r:id="rId11"/>
-      <w:footerReference w:type="default" r:id="rId12"/>
-      <w:headerReference w:type="first" r:id="rId13"/>
-      <w:footerReference w:type="first" r:id="rId14"/>
+      <w:headerReference w:type="default" r:id="rId12"/>
+      <w:footerReference w:type="default" r:id="rId13"/>
+      <w:headerReference w:type="first" r:id="rId14"/>
+      <w:footerReference w:type="first" r:id="rId15"/>
       <w:pgSz w:w="12240" w:h="15840" w:code="1"/>
       <w:pgMar w:top="1985" w:right="1701" w:bottom="1701" w:left="1701" w:header="709" w:footer="709" w:gutter="0"/>
       <w:pgNumType w:start="0"/>
@@ -867,7 +873,7 @@
 </file>
 
 <file path=word/endnotes.xml><?xml version="1.0" encoding="utf-8"?>
-<w:endnotes xmlns:wpc="http://schemas.microsoft.com/office/word/2010/wordprocessingCanvas" xmlns:mc="http://schemas.openxmlformats.org/markup-compatibility/2006" xmlns:o="urn:schemas-microsoft-com:office:office" xmlns:r="http://schemas.openxmlformats.org/officeDocument/2006/relationships" xmlns:m="http://schemas.openxmlformats.org/officeDocument/2006/math" xmlns:v="urn:schemas-microsoft-com:vml" xmlns:wp14="http://schemas.microsoft.com/office/word/2010/wordprocessingDrawing" xmlns:wp="http://schemas.openxmlformats.org/drawingml/2006/wordprocessingDrawing" xmlns:w10="urn:schemas-microsoft-com:office:word" xmlns:w="http://schemas.openxmlformats.org/wordprocessingml/2006/main" xmlns:w14="http://schemas.microsoft.com/office/word/2010/wordml" xmlns:w15="http://schemas.microsoft.com/office/word/2012/wordml" xmlns:wpg="http://schemas.microsoft.com/office/word/2010/wordprocessingGroup" xmlns:wpi="http://schemas.microsoft.com/office/word/2010/wordprocessingInk" xmlns:wne="http://schemas.microsoft.com/office/word/2006/wordml" xmlns:wps="http://schemas.microsoft.com/office/word/2010/wordprocessingShape" mc:Ignorable="w14 w15 wp14">
+<w:endnotes xmlns:wpc="http://schemas.microsoft.com/office/word/2010/wordprocessingCanvas" xmlns:mc="http://schemas.openxmlformats.org/markup-compatibility/2006" xmlns:o="urn:schemas-microsoft-com:office:office" xmlns:r="http://schemas.openxmlformats.org/officeDocument/2006/relationships" xmlns:m="http://schemas.openxmlformats.org/officeDocument/2006/math" xmlns:v="urn:schemas-microsoft-com:vml" xmlns:wp14="http://schemas.microsoft.com/office/word/2010/wordprocessingDrawing" xmlns:wp="http://schemas.openxmlformats.org/drawingml/2006/wordprocessingDrawing" xmlns:w10="urn:schemas-microsoft-com:office:word" xmlns:w="http://schemas.openxmlformats.org/wordprocessingml/2006/main" xmlns:w14="http://schemas.microsoft.com/office/word/2010/wordml" xmlns:wpg="http://schemas.microsoft.com/office/word/2010/wordprocessingGroup" xmlns:wpi="http://schemas.microsoft.com/office/word/2010/wordprocessingInk" xmlns:wne="http://schemas.microsoft.com/office/word/2006/wordml" xmlns:wps="http://schemas.microsoft.com/office/word/2010/wordprocessingShape" mc:Ignorable="w14 wp14">
   <w:endnote w:type="separator" w:id="-1">
     <w:p>
       <w:pPr>
@@ -892,7 +898,7 @@
 </file>
 
 <file path=word/footer1.xml><?xml version="1.0" encoding="utf-8"?>
-<w:ftr xmlns:wpc="http://schemas.microsoft.com/office/word/2010/wordprocessingCanvas" xmlns:mc="http://schemas.openxmlformats.org/markup-compatibility/2006" xmlns:o="urn:schemas-microsoft-com:office:office" xmlns:r="http://schemas.openxmlformats.org/officeDocument/2006/relationships" xmlns:m="http://schemas.openxmlformats.org/officeDocument/2006/math" xmlns:v="urn:schemas-microsoft-com:vml" xmlns:wp14="http://schemas.microsoft.com/office/word/2010/wordprocessingDrawing" xmlns:wp="http://schemas.openxmlformats.org/drawingml/2006/wordprocessingDrawing" xmlns:w10="urn:schemas-microsoft-com:office:word" xmlns:w="http://schemas.openxmlformats.org/wordprocessingml/2006/main" xmlns:w14="http://schemas.microsoft.com/office/word/2010/wordml" xmlns:w15="http://schemas.microsoft.com/office/word/2012/wordml" xmlns:wpg="http://schemas.microsoft.com/office/word/2010/wordprocessingGroup" xmlns:wpi="http://schemas.microsoft.com/office/word/2010/wordprocessingInk" xmlns:wne="http://schemas.microsoft.com/office/word/2006/wordml" xmlns:wps="http://schemas.microsoft.com/office/word/2010/wordprocessingShape" mc:Ignorable="w14 w15 wp14">
+<w:ftr xmlns:wpc="http://schemas.microsoft.com/office/word/2010/wordprocessingCanvas" xmlns:mc="http://schemas.openxmlformats.org/markup-compatibility/2006" xmlns:o="urn:schemas-microsoft-com:office:office" xmlns:r="http://schemas.openxmlformats.org/officeDocument/2006/relationships" xmlns:m="http://schemas.openxmlformats.org/officeDocument/2006/math" xmlns:v="urn:schemas-microsoft-com:vml" xmlns:wp14="http://schemas.microsoft.com/office/word/2010/wordprocessingDrawing" xmlns:wp="http://schemas.openxmlformats.org/drawingml/2006/wordprocessingDrawing" xmlns:w10="urn:schemas-microsoft-com:office:word" xmlns:w="http://schemas.openxmlformats.org/wordprocessingml/2006/main" xmlns:w14="http://schemas.microsoft.com/office/word/2010/wordml" xmlns:wpg="http://schemas.microsoft.com/office/word/2010/wordprocessingGroup" xmlns:wpi="http://schemas.microsoft.com/office/word/2010/wordprocessingInk" xmlns:wne="http://schemas.microsoft.com/office/word/2006/wordml" xmlns:wps="http://schemas.microsoft.com/office/word/2010/wordprocessingShape" mc:Ignorable="w14 wp14">
   <w:p>
     <w:pPr>
       <w:pStyle w:val="Piedepgina"/>
@@ -985,7 +991,7 @@
         </mc:Choice>
         <mc:Fallback>
           <w:pict>
-            <v:shapetype w14:anchorId="1EE18E92" id="_x0000_t202" coordsize="21600,21600" o:spt="202" path="m,l,21600r21600,l21600,xe">
+            <v:shapetype id="_x0000_t202" coordsize="21600,21600" o:spt="202" path="m,l,21600r21600,l21600,xe">
               <v:stroke joinstyle="miter"/>
               <v:path gradientshapeok="t" o:connecttype="rect"/>
             </v:shapetype>
@@ -1182,7 +1188,7 @@
         </mc:Choice>
         <mc:Fallback>
           <w:pict>
-            <v:shape w14:anchorId="1EDFBE06" id="_x0000_s1031" type="#_x0000_t202" style="position:absolute;left:0;text-align:left;margin-left:275.8pt;margin-top:2.45pt;width:172.5pt;height:27.4pt;z-index:251656704;visibility:visible;mso-wrap-style:square;mso-width-percent:0;mso-height-percent:200;mso-wrap-distance-left:9pt;mso-wrap-distance-top:0;mso-wrap-distance-right:9pt;mso-wrap-distance-bottom:0;mso-position-horizontal:absolute;mso-position-horizontal-relative:text;mso-position-vertical:absolute;mso-position-vertical-relative:text;mso-width-percent:0;mso-height-percent:200;mso-width-relative:margin;mso-height-relative:margin;v-text-anchor:top" o:gfxdata="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" filled="f" stroked="f">
+            <v:shape id="_x0000_s1031" type="#_x0000_t202" style="position:absolute;left:0;text-align:left;margin-left:275.8pt;margin-top:2.45pt;width:172.5pt;height:27.4pt;z-index:251656704;visibility:visible;mso-wrap-style:square;mso-width-percent:0;mso-height-percent:200;mso-wrap-distance-left:9pt;mso-wrap-distance-top:0;mso-wrap-distance-right:9pt;mso-wrap-distance-bottom:0;mso-position-horizontal:absolute;mso-position-horizontal-relative:text;mso-position-vertical:absolute;mso-position-vertical-relative:text;mso-width-percent:0;mso-height-percent:200;mso-width-relative:margin;mso-height-relative:margin;v-text-anchor:top" o:gfxdata="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" filled="f" stroked="f">
               <v:textbox style="mso-fit-shape-to-text:t">
                 <w:txbxContent>
                   <w:p>
@@ -1235,7 +1241,7 @@
 </file>
 
 <file path=word/footer2.xml><?xml version="1.0" encoding="utf-8"?>
-<w:ftr xmlns:wpc="http://schemas.microsoft.com/office/word/2010/wordprocessingCanvas" xmlns:mc="http://schemas.openxmlformats.org/markup-compatibility/2006" xmlns:o="urn:schemas-microsoft-com:office:office" xmlns:r="http://schemas.openxmlformats.org/officeDocument/2006/relationships" xmlns:m="http://schemas.openxmlformats.org/officeDocument/2006/math" xmlns:v="urn:schemas-microsoft-com:vml" xmlns:wp14="http://schemas.microsoft.com/office/word/2010/wordprocessingDrawing" xmlns:wp="http://schemas.openxmlformats.org/drawingml/2006/wordprocessingDrawing" xmlns:w10="urn:schemas-microsoft-com:office:word" xmlns:w="http://schemas.openxmlformats.org/wordprocessingml/2006/main" xmlns:w14="http://schemas.microsoft.com/office/word/2010/wordml" xmlns:w15="http://schemas.microsoft.com/office/word/2012/wordml" xmlns:wpg="http://schemas.microsoft.com/office/word/2010/wordprocessingGroup" xmlns:wpi="http://schemas.microsoft.com/office/word/2010/wordprocessingInk" xmlns:wne="http://schemas.microsoft.com/office/word/2006/wordml" xmlns:wps="http://schemas.microsoft.com/office/word/2010/wordprocessingShape" mc:Ignorable="w14 w15 wp14">
+<w:ftr xmlns:wpc="http://schemas.microsoft.com/office/word/2010/wordprocessingCanvas" xmlns:mc="http://schemas.openxmlformats.org/markup-compatibility/2006" xmlns:o="urn:schemas-microsoft-com:office:office" xmlns:r="http://schemas.openxmlformats.org/officeDocument/2006/relationships" xmlns:m="http://schemas.openxmlformats.org/officeDocument/2006/math" xmlns:v="urn:schemas-microsoft-com:vml" xmlns:wp14="http://schemas.microsoft.com/office/word/2010/wordprocessingDrawing" xmlns:wp="http://schemas.openxmlformats.org/drawingml/2006/wordprocessingDrawing" xmlns:w10="urn:schemas-microsoft-com:office:word" xmlns:w="http://schemas.openxmlformats.org/wordprocessingml/2006/main" xmlns:w14="http://schemas.microsoft.com/office/word/2010/wordml" xmlns:wpg="http://schemas.microsoft.com/office/word/2010/wordprocessingGroup" xmlns:wpi="http://schemas.microsoft.com/office/word/2010/wordprocessingInk" xmlns:wne="http://schemas.microsoft.com/office/word/2006/wordml" xmlns:wps="http://schemas.microsoft.com/office/word/2010/wordprocessingShape" mc:Ignorable="w14 wp14">
   <w:p>
     <w:pPr>
       <w:pStyle w:val="Piedepgina"/>
@@ -1261,7 +1267,7 @@
 </file>
 
 <file path=word/footnotes.xml><?xml version="1.0" encoding="utf-8"?>
-<w:footnotes xmlns:wpc="http://schemas.microsoft.com/office/word/2010/wordprocessingCanvas" xmlns:mc="http://schemas.openxmlformats.org/markup-compatibility/2006" xmlns:o="urn:schemas-microsoft-com:office:office" xmlns:r="http://schemas.openxmlformats.org/officeDocument/2006/relationships" xmlns:m="http://schemas.openxmlformats.org/officeDocument/2006/math" xmlns:v="urn:schemas-microsoft-com:vml" xmlns:wp14="http://schemas.microsoft.com/office/word/2010/wordprocessingDrawing" xmlns:wp="http://schemas.openxmlformats.org/drawingml/2006/wordprocessingDrawing" xmlns:w10="urn:schemas-microsoft-com:office:word" xmlns:w="http://schemas.openxmlformats.org/wordprocessingml/2006/main" xmlns:w14="http://schemas.microsoft.com/office/word/2010/wordml" xmlns:w15="http://schemas.microsoft.com/office/word/2012/wordml" xmlns:wpg="http://schemas.microsoft.com/office/word/2010/wordprocessingGroup" xmlns:wpi="http://schemas.microsoft.com/office/word/2010/wordprocessingInk" xmlns:wne="http://schemas.microsoft.com/office/word/2006/wordml" xmlns:wps="http://schemas.microsoft.com/office/word/2010/wordprocessingShape" mc:Ignorable="w14 w15 wp14">
+<w:footnotes xmlns:wpc="http://schemas.microsoft.com/office/word/2010/wordprocessingCanvas" xmlns:mc="http://schemas.openxmlformats.org/markup-compatibility/2006" xmlns:o="urn:schemas-microsoft-com:office:office" xmlns:r="http://schemas.openxmlformats.org/officeDocument/2006/relationships" xmlns:m="http://schemas.openxmlformats.org/officeDocument/2006/math" xmlns:v="urn:schemas-microsoft-com:vml" xmlns:wp14="http://schemas.microsoft.com/office/word/2010/wordprocessingDrawing" xmlns:wp="http://schemas.openxmlformats.org/drawingml/2006/wordprocessingDrawing" xmlns:w10="urn:schemas-microsoft-com:office:word" xmlns:w="http://schemas.openxmlformats.org/wordprocessingml/2006/main" xmlns:w14="http://schemas.microsoft.com/office/word/2010/wordml" xmlns:wpg="http://schemas.microsoft.com/office/word/2010/wordprocessingGroup" xmlns:wpi="http://schemas.microsoft.com/office/word/2010/wordprocessingInk" xmlns:wne="http://schemas.microsoft.com/office/word/2006/wordml" xmlns:wps="http://schemas.microsoft.com/office/word/2010/wordprocessingShape" mc:Ignorable="w14 wp14">
   <w:footnote w:type="separator" w:id="-1">
     <w:p>
       <w:pPr>
@@ -1286,7 +1292,7 @@
 </file>
 
 <file path=word/header1.xml><?xml version="1.0" encoding="utf-8"?>
-<w:hdr xmlns:wpc="http://schemas.microsoft.com/office/word/2010/wordprocessingCanvas" xmlns:mc="http://schemas.openxmlformats.org/markup-compatibility/2006" xmlns:o="urn:schemas-microsoft-com:office:office" xmlns:r="http://schemas.openxmlformats.org/officeDocument/2006/relationships" xmlns:m="http://schemas.openxmlformats.org/officeDocument/2006/math" xmlns:v="urn:schemas-microsoft-com:vml" xmlns:wp14="http://schemas.microsoft.com/office/word/2010/wordprocessingDrawing" xmlns:wp="http://schemas.openxmlformats.org/drawingml/2006/wordprocessingDrawing" xmlns:w10="urn:schemas-microsoft-com:office:word" xmlns:w="http://schemas.openxmlformats.org/wordprocessingml/2006/main" xmlns:w14="http://schemas.microsoft.com/office/word/2010/wordml" xmlns:w15="http://schemas.microsoft.com/office/word/2012/wordml" xmlns:wpg="http://schemas.microsoft.com/office/word/2010/wordprocessingGroup" xmlns:wpi="http://schemas.microsoft.com/office/word/2010/wordprocessingInk" xmlns:wne="http://schemas.microsoft.com/office/word/2006/wordml" xmlns:wps="http://schemas.microsoft.com/office/word/2010/wordprocessingShape" mc:Ignorable="w14 w15 wp14">
+<w:hdr xmlns:wpc="http://schemas.microsoft.com/office/word/2010/wordprocessingCanvas" xmlns:mc="http://schemas.openxmlformats.org/markup-compatibility/2006" xmlns:o="urn:schemas-microsoft-com:office:office" xmlns:r="http://schemas.openxmlformats.org/officeDocument/2006/relationships" xmlns:m="http://schemas.openxmlformats.org/officeDocument/2006/math" xmlns:v="urn:schemas-microsoft-com:vml" xmlns:wp14="http://schemas.microsoft.com/office/word/2010/wordprocessingDrawing" xmlns:wp="http://schemas.openxmlformats.org/drawingml/2006/wordprocessingDrawing" xmlns:w10="urn:schemas-microsoft-com:office:word" xmlns:w="http://schemas.openxmlformats.org/wordprocessingml/2006/main" xmlns:w14="http://schemas.microsoft.com/office/word/2010/wordml" xmlns:wpg="http://schemas.microsoft.com/office/word/2010/wordprocessingGroup" xmlns:wpi="http://schemas.microsoft.com/office/word/2010/wordprocessingInk" xmlns:wne="http://schemas.microsoft.com/office/word/2006/wordml" xmlns:wps="http://schemas.microsoft.com/office/word/2010/wordprocessingShape" mc:Ignorable="w14 wp14">
   <w:p>
     <w:pPr>
       <w:pStyle w:val="Encabezado"/>
@@ -1355,7 +1361,7 @@
             </wp:anchor>
           </w:drawing>
         </mc:Choice>
-        <mc:Fallback>
+        <mc:Fallback xmlns:w15="http://schemas.microsoft.com/office/word/2012/wordml">
           <w:pict>
             <v:roundrect w14:anchorId="3B4B21EB" id="4 Rectángulo redondeado" o:spid="_x0000_s1026" style="position:absolute;margin-left:471.25pt;margin-top:350pt;width:62.65pt;height:23.35pt;z-index:251654656;visibility:visible;mso-wrap-style:square;mso-width-percent:0;mso-height-percent:0;mso-wrap-distance-left:9pt;mso-wrap-distance-top:0;mso-wrap-distance-right:9pt;mso-wrap-distance-bottom:0;mso-position-horizontal:absolute;mso-position-horizontal-relative:text;mso-position-vertical:absolute;mso-position-vertical-relative:text;mso-width-percent:0;mso-height-percent:0;mso-width-relative:margin;mso-height-relative:margin;v-text-anchor:middle" arcsize="10923f" o:gfxdata="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" fillcolor="#fc0" stroked="f" strokeweight="2pt">
               <v:path arrowok="t"/>
@@ -1525,7 +1531,7 @@
         </mc:Choice>
         <mc:Fallback>
           <w:pict>
-            <v:shapetype w14:anchorId="1A91291E" id="_x0000_t202" coordsize="21600,21600" o:spt="202" path="m,l,21600r21600,l21600,xe">
+            <v:shapetype id="_x0000_t202" coordsize="21600,21600" o:spt="202" path="m,l,21600r21600,l21600,xe">
               <v:stroke joinstyle="miter"/>
               <v:path gradientshapeok="t" o:connecttype="rect"/>
             </v:shapetype>
@@ -1571,7 +1577,7 @@
 </file>
 
 <file path=word/header2.xml><?xml version="1.0" encoding="utf-8"?>
-<w:hdr xmlns:wpc="http://schemas.microsoft.com/office/word/2010/wordprocessingCanvas" xmlns:mc="http://schemas.openxmlformats.org/markup-compatibility/2006" xmlns:o="urn:schemas-microsoft-com:office:office" xmlns:r="http://schemas.openxmlformats.org/officeDocument/2006/relationships" xmlns:m="http://schemas.openxmlformats.org/officeDocument/2006/math" xmlns:v="urn:schemas-microsoft-com:vml" xmlns:wp14="http://schemas.microsoft.com/office/word/2010/wordprocessingDrawing" xmlns:wp="http://schemas.openxmlformats.org/drawingml/2006/wordprocessingDrawing" xmlns:w10="urn:schemas-microsoft-com:office:word" xmlns:w="http://schemas.openxmlformats.org/wordprocessingml/2006/main" xmlns:w14="http://schemas.microsoft.com/office/word/2010/wordml" xmlns:w15="http://schemas.microsoft.com/office/word/2012/wordml" xmlns:wpg="http://schemas.microsoft.com/office/word/2010/wordprocessingGroup" xmlns:wpi="http://schemas.microsoft.com/office/word/2010/wordprocessingInk" xmlns:wne="http://schemas.microsoft.com/office/word/2006/wordml" xmlns:wps="http://schemas.microsoft.com/office/word/2010/wordprocessingShape" mc:Ignorable="w14 w15 wp14">
+<w:hdr xmlns:wpc="http://schemas.microsoft.com/office/word/2010/wordprocessingCanvas" xmlns:mc="http://schemas.openxmlformats.org/markup-compatibility/2006" xmlns:o="urn:schemas-microsoft-com:office:office" xmlns:r="http://schemas.openxmlformats.org/officeDocument/2006/relationships" xmlns:m="http://schemas.openxmlformats.org/officeDocument/2006/math" xmlns:v="urn:schemas-microsoft-com:vml" xmlns:wp14="http://schemas.microsoft.com/office/word/2010/wordprocessingDrawing" xmlns:wp="http://schemas.openxmlformats.org/drawingml/2006/wordprocessingDrawing" xmlns:w10="urn:schemas-microsoft-com:office:word" xmlns:w="http://schemas.openxmlformats.org/wordprocessingml/2006/main" xmlns:w14="http://schemas.microsoft.com/office/word/2010/wordml" xmlns:wpg="http://schemas.microsoft.com/office/word/2010/wordprocessingGroup" xmlns:wpi="http://schemas.microsoft.com/office/word/2010/wordprocessingInk" xmlns:wne="http://schemas.microsoft.com/office/word/2006/wordml" xmlns:wps="http://schemas.microsoft.com/office/word/2010/wordprocessingShape" mc:Ignorable="w14 wp14">
   <w:p>
     <w:pPr>
       <w:pStyle w:val="Encabezado"/>
@@ -1642,7 +1648,7 @@
             </wp:anchor>
           </w:drawing>
         </mc:Choice>
-        <mc:Fallback>
+        <mc:Fallback xmlns:w15="http://schemas.microsoft.com/office/word/2012/wordml">
           <w:pict>
             <v:rect w14:anchorId="22C0C031" id="3 Rectángulo" o:spid="_x0000_s1026" style="position:absolute;margin-left:-85.9pt;margin-top:0;width:143.05pt;height:812.55pt;z-index:251653632;visibility:visible;mso-wrap-style:square;mso-width-percent:0;mso-height-percent:0;mso-wrap-distance-left:9pt;mso-wrap-distance-top:0;mso-wrap-distance-right:9pt;mso-wrap-distance-bottom:0;mso-position-horizontal:absolute;mso-position-horizontal-relative:text;mso-position-vertical:center;mso-position-vertical-relative:margin;mso-width-percent:0;mso-height-percent:0;mso-width-relative:page;mso-height-relative:margin;v-text-anchor:middle" o:gfxdata="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" fillcolor="#f2f2f2" stroked="f" strokeweight="2pt">
               <v:path arrowok="t"/>
@@ -1716,7 +1722,7 @@
             </wp:anchor>
           </w:drawing>
         </mc:Choice>
-        <mc:Fallback>
+        <mc:Fallback xmlns:w15="http://schemas.microsoft.com/office/word/2012/wordml">
           <w:pict>
             <v:rect w14:anchorId="2996D6B4" id="9 Rectángulo" o:spid="_x0000_s1026" style="position:absolute;margin-left:-114.05pt;margin-top:243.95pt;width:555.6pt;height:190.15pt;z-index:251660800;visibility:visible;mso-wrap-style:square;mso-width-percent:0;mso-height-percent:0;mso-wrap-distance-left:9pt;mso-wrap-distance-top:0;mso-wrap-distance-right:9pt;mso-wrap-distance-bottom:0;mso-position-horizontal:absolute;mso-position-horizontal-relative:text;mso-position-vertical:absolute;mso-position-vertical-relative:text;mso-width-percent:0;mso-height-percent:0;mso-width-relative:margin;mso-height-relative:margin;v-text-anchor:middle" o:gfxdata="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" fillcolor="#113e8b" stroked="f" strokeweight="2pt">
               <v:path arrowok="t"/>
@@ -1798,7 +1804,7 @@
 </file>
 
 <file path=word/styles.xml><?xml version="1.0" encoding="utf-8"?>
-<w:styles xmlns:mc="http://schemas.openxmlformats.org/markup-compatibility/2006" xmlns:r="http://schemas.openxmlformats.org/officeDocument/2006/relationships" xmlns:w="http://schemas.openxmlformats.org/wordprocessingml/2006/main" xmlns:w14="http://schemas.microsoft.com/office/word/2010/wordml" xmlns:w15="http://schemas.microsoft.com/office/word/2012/wordml" mc:Ignorable="w14 w15">
+<w:styles xmlns:mc="http://schemas.openxmlformats.org/markup-compatibility/2006" xmlns:r="http://schemas.openxmlformats.org/officeDocument/2006/relationships" xmlns:w="http://schemas.openxmlformats.org/wordprocessingml/2006/main" xmlns:w14="http://schemas.microsoft.com/office/word/2010/wordml" mc:Ignorable="w14">
   <w:docDefaults>
     <w:rPrDefault>
       <w:rPr>
@@ -1808,378 +1814,144 @@
     </w:rPrDefault>
     <w:pPrDefault/>
   </w:docDefaults>
-  <w:latentStyles w:defLockedState="0" w:defUIPriority="99" w:defSemiHidden="0" w:defUnhideWhenUsed="0" w:defQFormat="0" w:count="371">
-    <w:lsdException w:name="Normal" w:uiPriority="0" w:qFormat="1"/>
-    <w:lsdException w:name="heading 1" w:uiPriority="9" w:qFormat="1"/>
-    <w:lsdException w:name="heading 2" w:semiHidden="1" w:uiPriority="9" w:unhideWhenUsed="1" w:qFormat="1"/>
-    <w:lsdException w:name="heading 3" w:semiHidden="1" w:uiPriority="9" w:unhideWhenUsed="1"/>
-    <w:lsdException w:name="heading 4" w:semiHidden="1" w:uiPriority="9" w:unhideWhenUsed="1"/>
-    <w:lsdException w:name="heading 5" w:semiHidden="1" w:uiPriority="9" w:unhideWhenUsed="1"/>
-    <w:lsdException w:name="heading 6" w:semiHidden="1" w:uiPriority="9" w:unhideWhenUsed="1" w:qFormat="1"/>
-    <w:lsdException w:name="heading 7" w:semiHidden="1" w:uiPriority="9" w:unhideWhenUsed="1" w:qFormat="1"/>
-    <w:lsdException w:name="heading 8" w:semiHidden="1" w:uiPriority="9" w:unhideWhenUsed="1" w:qFormat="1"/>
-    <w:lsdException w:name="heading 9" w:semiHidden="1" w:uiPriority="9" w:unhideWhenUsed="1" w:qFormat="1"/>
-    <w:lsdException w:name="index 1" w:semiHidden="1" w:unhideWhenUsed="1"/>
-    <w:lsdException w:name="index 2" w:semiHidden="1" w:unhideWhenUsed="1"/>
-    <w:lsdException w:name="index 3" w:semiHidden="1" w:unhideWhenUsed="1"/>
-    <w:lsdException w:name="index 4" w:semiHidden="1" w:unhideWhenUsed="1"/>
-    <w:lsdException w:name="index 5" w:semiHidden="1" w:unhideWhenUsed="1"/>
-    <w:lsdException w:name="index 6" w:semiHidden="1" w:unhideWhenUsed="1"/>
-    <w:lsdException w:name="index 7" w:semiHidden="1" w:unhideWhenUsed="1"/>
-    <w:lsdException w:name="index 8" w:semiHidden="1" w:unhideWhenUsed="1"/>
-    <w:lsdException w:name="index 9" w:semiHidden="1" w:unhideWhenUsed="1"/>
-    <w:lsdException w:name="toc 1" w:semiHidden="1" w:uiPriority="39" w:unhideWhenUsed="1"/>
-    <w:lsdException w:name="toc 2" w:semiHidden="1" w:uiPriority="39" w:unhideWhenUsed="1"/>
-    <w:lsdException w:name="toc 3" w:semiHidden="1" w:uiPriority="39" w:unhideWhenUsed="1"/>
-    <w:lsdException w:name="toc 4" w:semiHidden="1" w:uiPriority="39" w:unhideWhenUsed="1"/>
-    <w:lsdException w:name="toc 5" w:semiHidden="1" w:uiPriority="39" w:unhideWhenUsed="1"/>
-    <w:lsdException w:name="toc 6" w:semiHidden="1" w:uiPriority="39" w:unhideWhenUsed="1"/>
-    <w:lsdException w:name="toc 7" w:semiHidden="1" w:uiPriority="39" w:unhideWhenUsed="1"/>
-    <w:lsdException w:name="toc 8" w:semiHidden="1" w:uiPriority="39" w:unhideWhenUsed="1"/>
-    <w:lsdException w:name="toc 9" w:semiHidden="1" w:uiPriority="39" w:unhideWhenUsed="1"/>
-    <w:lsdException w:name="Normal Indent" w:semiHidden="1" w:unhideWhenUsed="1"/>
-    <w:lsdException w:name="footnote text" w:semiHidden="1" w:unhideWhenUsed="1"/>
-    <w:lsdException w:name="annotation text" w:semiHidden="1" w:unhideWhenUsed="1"/>
-    <w:lsdException w:name="header" w:semiHidden="1" w:unhideWhenUsed="1"/>
-    <w:lsdException w:name="footer" w:semiHidden="1" w:unhideWhenUsed="1"/>
-    <w:lsdException w:name="index heading" w:semiHidden="1" w:unhideWhenUsed="1"/>
-    <w:lsdException w:name="caption" w:semiHidden="1" w:uiPriority="35" w:unhideWhenUsed="1" w:qFormat="1"/>
-    <w:lsdException w:name="table of figures" w:semiHidden="1" w:unhideWhenUsed="1"/>
-    <w:lsdException w:name="envelope address" w:semiHidden="1" w:unhideWhenUsed="1"/>
-    <w:lsdException w:name="envelope return" w:semiHidden="1" w:unhideWhenUsed="1"/>
-    <w:lsdException w:name="footnote reference" w:semiHidden="1" w:unhideWhenUsed="1"/>
-    <w:lsdException w:name="annotation reference" w:semiHidden="1" w:unhideWhenUsed="1"/>
-    <w:lsdException w:name="line number" w:semiHidden="1" w:unhideWhenUsed="1"/>
-    <w:lsdException w:name="page number" w:semiHidden="1" w:unhideWhenUsed="1"/>
-    <w:lsdException w:name="endnote reference" w:semiHidden="1" w:unhideWhenUsed="1"/>
-    <w:lsdException w:name="endnote text" w:semiHidden="1" w:unhideWhenUsed="1"/>
-    <w:lsdException w:name="table of authorities" w:semiHidden="1" w:unhideWhenUsed="1"/>
-    <w:lsdException w:name="macro" w:semiHidden="1" w:unhideWhenUsed="1"/>
-    <w:lsdException w:name="toa heading" w:semiHidden="1" w:unhideWhenUsed="1"/>
-    <w:lsdException w:name="List" w:semiHidden="1" w:unhideWhenUsed="1"/>
-    <w:lsdException w:name="List Bullet" w:semiHidden="1" w:unhideWhenUsed="1"/>
-    <w:lsdException w:name="List Number" w:semiHidden="1" w:unhideWhenUsed="1"/>
-    <w:lsdException w:name="List 2" w:semiHidden="1" w:unhideWhenUsed="1"/>
-    <w:lsdException w:name="List 3" w:semiHidden="1" w:unhideWhenUsed="1"/>
-    <w:lsdException w:name="List 4" w:semiHidden="1" w:unhideWhenUsed="1"/>
-    <w:lsdException w:name="List 5" w:semiHidden="1" w:unhideWhenUsed="1"/>
-    <w:lsdException w:name="List Bullet 2" w:semiHidden="1" w:unhideWhenUsed="1"/>
-    <w:lsdException w:name="List Bullet 3" w:semiHidden="1" w:unhideWhenUsed="1"/>
-    <w:lsdException w:name="List Bullet 4" w:semiHidden="1" w:unhideWhenUsed="1"/>
-    <w:lsdException w:name="List Bullet 5" w:semiHidden="1" w:unhideWhenUsed="1"/>
-    <w:lsdException w:name="List Number 2" w:semiHidden="1" w:unhideWhenUsed="1"/>
-    <w:lsdException w:name="List Number 3" w:semiHidden="1" w:unhideWhenUsed="1"/>
-    <w:lsdException w:name="List Number 4" w:semiHidden="1" w:unhideWhenUsed="1"/>
-    <w:lsdException w:name="List Number 5" w:semiHidden="1" w:unhideWhenUsed="1"/>
-    <w:lsdException w:name="Title" w:uiPriority="10"/>
-    <w:lsdException w:name="Closing" w:semiHidden="1" w:unhideWhenUsed="1"/>
-    <w:lsdException w:name="Signature" w:semiHidden="1" w:unhideWhenUsed="1"/>
-    <w:lsdException w:name="Default Paragraph Font" w:semiHidden="1" w:uiPriority="1" w:unhideWhenUsed="1"/>
-    <w:lsdException w:name="Body Text" w:semiHidden="1" w:unhideWhenUsed="1"/>
-    <w:lsdException w:name="Body Text Indent" w:semiHidden="1" w:unhideWhenUsed="1"/>
-    <w:lsdException w:name="List Continue" w:semiHidden="1" w:unhideWhenUsed="1"/>
-    <w:lsdException w:name="List Continue 2" w:semiHidden="1" w:unhideWhenUsed="1"/>
-    <w:lsdException w:name="List Continue 3" w:semiHidden="1" w:unhideWhenUsed="1"/>
-    <w:lsdException w:name="List Continue 4" w:semiHidden="1" w:unhideWhenUsed="1"/>
-    <w:lsdException w:name="List Continue 5" w:semiHidden="1" w:unhideWhenUsed="1"/>
-    <w:lsdException w:name="Message Header" w:semiHidden="1" w:unhideWhenUsed="1"/>
-    <w:lsdException w:name="Subtitle" w:uiPriority="11" w:qFormat="1"/>
-    <w:lsdException w:name="Salutation" w:semiHidden="1" w:unhideWhenUsed="1"/>
-    <w:lsdException w:name="Date" w:semiHidden="1" w:unhideWhenUsed="1"/>
-    <w:lsdException w:name="Body Text First Indent" w:semiHidden="1" w:unhideWhenUsed="1"/>
-    <w:lsdException w:name="Body Text First Indent 2" w:semiHidden="1" w:unhideWhenUsed="1"/>
-    <w:lsdException w:name="Note Heading" w:semiHidden="1" w:unhideWhenUsed="1"/>
-    <w:lsdException w:name="Body Text 2" w:semiHidden="1" w:unhideWhenUsed="1"/>
-    <w:lsdException w:name="Body Text 3" w:semiHidden="1" w:unhideWhenUsed="1"/>
-    <w:lsdException w:name="Body Text Indent 2" w:semiHidden="1" w:unhideWhenUsed="1"/>
-    <w:lsdException w:name="Body Text Indent 3" w:semiHidden="1" w:unhideWhenUsed="1"/>
-    <w:lsdException w:name="Block Text" w:semiHidden="1" w:unhideWhenUsed="1"/>
-    <w:lsdException w:name="Hyperlink" w:semiHidden="1" w:unhideWhenUsed="1"/>
-    <w:lsdException w:name="FollowedHyperlink" w:semiHidden="1" w:unhideWhenUsed="1"/>
-    <w:lsdException w:name="Strong" w:uiPriority="22"/>
-    <w:lsdException w:name="Emphasis" w:uiPriority="20" w:qFormat="1"/>
-    <w:lsdException w:name="Document Map" w:semiHidden="1" w:unhideWhenUsed="1"/>
-    <w:lsdException w:name="Plain Text" w:semiHidden="1" w:unhideWhenUsed="1"/>
-    <w:lsdException w:name="E-mail Signature" w:semiHidden="1" w:unhideWhenUsed="1"/>
-    <w:lsdException w:name="HTML Top of Form" w:semiHidden="1" w:unhideWhenUsed="1"/>
-    <w:lsdException w:name="HTML Bottom of Form" w:semiHidden="1" w:unhideWhenUsed="1"/>
-    <w:lsdException w:name="Normal (Web)" w:semiHidden="1" w:unhideWhenUsed="1"/>
-    <w:lsdException w:name="HTML Acronym" w:semiHidden="1" w:unhideWhenUsed="1"/>
-    <w:lsdException w:name="HTML Address" w:semiHidden="1" w:unhideWhenUsed="1"/>
-    <w:lsdException w:name="HTML Cite" w:semiHidden="1" w:unhideWhenUsed="1"/>
-    <w:lsdException w:name="HTML Code" w:semiHidden="1" w:unhideWhenUsed="1"/>
-    <w:lsdException w:name="HTML Definition" w:semiHidden="1" w:unhideWhenUsed="1"/>
-    <w:lsdException w:name="HTML Keyboard" w:semiHidden="1" w:unhideWhenUsed="1"/>
-    <w:lsdException w:name="HTML Preformatted" w:semiHidden="1" w:unhideWhenUsed="1"/>
-    <w:lsdException w:name="HTML Sample" w:semiHidden="1" w:unhideWhenUsed="1"/>
-    <w:lsdException w:name="HTML Typewriter" w:semiHidden="1" w:unhideWhenUsed="1"/>
-    <w:lsdException w:name="HTML Variable" w:semiHidden="1" w:unhideWhenUsed="1"/>
-    <w:lsdException w:name="Normal Table" w:semiHidden="1" w:unhideWhenUsed="1"/>
-    <w:lsdException w:name="annotation subject" w:semiHidden="1" w:unhideWhenUsed="1"/>
-    <w:lsdException w:name="No List" w:semiHidden="1" w:unhideWhenUsed="1"/>
-    <w:lsdException w:name="Outline List 1" w:semiHidden="1" w:unhideWhenUsed="1"/>
-    <w:lsdException w:name="Outline List 2" w:semiHidden="1" w:unhideWhenUsed="1"/>
-    <w:lsdException w:name="Outline List 3" w:semiHidden="1" w:unhideWhenUsed="1"/>
-    <w:lsdException w:name="Table Simple 1" w:semiHidden="1" w:unhideWhenUsed="1"/>
-    <w:lsdException w:name="Table Simple 2" w:semiHidden="1" w:unhideWhenUsed="1"/>
-    <w:lsdException w:name="Table Simple 3" w:semiHidden="1" w:unhideWhenUsed="1"/>
-    <w:lsdException w:name="Table Classic 1" w:semiHidden="1" w:unhideWhenUsed="1"/>
-    <w:lsdException w:name="Table Classic 2" w:semiHidden="1" w:unhideWhenUsed="1"/>
-    <w:lsdException w:name="Table Classic 3" w:semiHidden="1" w:unhideWhenUsed="1"/>
-    <w:lsdException w:name="Table Classic 4" w:semiHidden="1" w:unhideWhenUsed="1"/>
-    <w:lsdException w:name="Table Colorful 1" w:semiHidden="1" w:unhideWhenUsed="1"/>
-    <w:lsdException w:name="Table Colorful 2" w:semiHidden="1" w:unhideWhenUsed="1"/>
-    <w:lsdException w:name="Table Colorful 3" w:semiHidden="1" w:unhideWhenUsed="1"/>
-    <w:lsdException w:name="Table Columns 1" w:semiHidden="1" w:unhideWhenUsed="1"/>
-    <w:lsdException w:name="Table Columns 2" w:semiHidden="1" w:unhideWhenUsed="1"/>
-    <w:lsdException w:name="Table Columns 3" w:semiHidden="1" w:unhideWhenUsed="1"/>
-    <w:lsdException w:name="Table Columns 4" w:semiHidden="1" w:unhideWhenUsed="1"/>
-    <w:lsdException w:name="Table Columns 5" w:semiHidden="1" w:unhideWhenUsed="1"/>
-    <w:lsdException w:name="Table Grid 1" w:semiHidden="1" w:unhideWhenUsed="1"/>
-    <w:lsdException w:name="Table Grid 2" w:semiHidden="1" w:unhideWhenUsed="1"/>
-    <w:lsdException w:name="Table Grid 3" w:semiHidden="1" w:unhideWhenUsed="1"/>
-    <w:lsdException w:name="Table Grid 4" w:semiHidden="1" w:unhideWhenUsed="1"/>
-    <w:lsdException w:name="Table Grid 5" w:semiHidden="1" w:unhideWhenUsed="1"/>
-    <w:lsdException w:name="Table Grid 6" w:semiHidden="1" w:unhideWhenUsed="1"/>
-    <w:lsdException w:name="Table Grid 7" w:semiHidden="1" w:unhideWhenUsed="1"/>
-    <w:lsdException w:name="Table Grid 8" w:semiHidden="1" w:unhideWhenUsed="1"/>
-    <w:lsdException w:name="Table List 1" w:semiHidden="1" w:unhideWhenUsed="1"/>
-    <w:lsdException w:name="Table List 2" w:semiHidden="1" w:unhideWhenUsed="1"/>
-    <w:lsdException w:name="Table List 3" w:semiHidden="1" w:unhideWhenUsed="1"/>
-    <w:lsdException w:name="Table List 4" w:semiHidden="1" w:unhideWhenUsed="1"/>
-    <w:lsdException w:name="Table List 5" w:semiHidden="1" w:unhideWhenUsed="1"/>
-    <w:lsdException w:name="Table List 6" w:semiHidden="1" w:unhideWhenUsed="1"/>
-    <w:lsdException w:name="Table List 7" w:semiHidden="1" w:unhideWhenUsed="1"/>
-    <w:lsdException w:name="Table List 8" w:semiHidden="1" w:unhideWhenUsed="1"/>
-    <w:lsdException w:name="Table 3D effects 1" w:semiHidden="1" w:unhideWhenUsed="1"/>
-    <w:lsdException w:name="Table 3D effects 2" w:semiHidden="1" w:unhideWhenUsed="1"/>
-    <w:lsdException w:name="Table 3D effects 3" w:semiHidden="1" w:unhideWhenUsed="1"/>
-    <w:lsdException w:name="Table Contemporary" w:semiHidden="1" w:unhideWhenUsed="1"/>
-    <w:lsdException w:name="Table Elegant" w:semiHidden="1" w:unhideWhenUsed="1"/>
-    <w:lsdException w:name="Table Professional" w:semiHidden="1" w:unhideWhenUsed="1"/>
-    <w:lsdException w:name="Table Subtle 1" w:semiHidden="1" w:unhideWhenUsed="1"/>
-    <w:lsdException w:name="Table Subtle 2" w:semiHidden="1" w:unhideWhenUsed="1"/>
-    <w:lsdException w:name="Table Web 1" w:semiHidden="1" w:unhideWhenUsed="1"/>
-    <w:lsdException w:name="Table Web 2" w:semiHidden="1" w:unhideWhenUsed="1"/>
-    <w:lsdException w:name="Table Web 3" w:semiHidden="1" w:unhideWhenUsed="1"/>
-    <w:lsdException w:name="Balloon Text" w:semiHidden="1" w:unhideWhenUsed="1"/>
-    <w:lsdException w:name="Table Grid" w:uiPriority="59"/>
-    <w:lsdException w:name="Table Theme" w:semiHidden="1" w:unhideWhenUsed="1"/>
-    <w:lsdException w:name="Placeholder Text" w:semiHidden="1"/>
-    <w:lsdException w:name="No Spacing" w:uiPriority="1" w:qFormat="1"/>
-    <w:lsdException w:name="Light Shading" w:uiPriority="60"/>
-    <w:lsdException w:name="Light List" w:uiPriority="61"/>
-    <w:lsdException w:name="Light Grid" w:uiPriority="62"/>
-    <w:lsdException w:name="Medium Shading 1" w:uiPriority="63"/>
-    <w:lsdException w:name="Medium Shading 2" w:uiPriority="64"/>
-    <w:lsdException w:name="Medium List 1" w:uiPriority="65"/>
-    <w:lsdException w:name="Medium List 2" w:uiPriority="66"/>
-    <w:lsdException w:name="Medium Grid 1" w:uiPriority="67"/>
-    <w:lsdException w:name="Medium Grid 2" w:uiPriority="68"/>
-    <w:lsdException w:name="Medium Grid 3" w:uiPriority="69"/>
-    <w:lsdException w:name="Dark List" w:uiPriority="70"/>
-    <w:lsdException w:name="Colorful Shading" w:uiPriority="71"/>
-    <w:lsdException w:name="Colorful List" w:uiPriority="72"/>
-    <w:lsdException w:name="Colorful Grid" w:uiPriority="73"/>
-    <w:lsdException w:name="Light Shading Accent 1" w:uiPriority="60"/>
-    <w:lsdException w:name="Light List Accent 1" w:uiPriority="61"/>
-    <w:lsdException w:name="Light Grid Accent 1" w:uiPriority="62"/>
-    <w:lsdException w:name="Medium Shading 1 Accent 1" w:uiPriority="63"/>
-    <w:lsdException w:name="Medium Shading 2 Accent 1" w:uiPriority="64"/>
-    <w:lsdException w:name="Medium List 1 Accent 1" w:uiPriority="65"/>
-    <w:lsdException w:name="Revision" w:semiHidden="1"/>
-    <w:lsdException w:name="List Paragraph" w:uiPriority="34"/>
-    <w:lsdException w:name="Quote" w:uiPriority="29" w:qFormat="1"/>
-    <w:lsdException w:name="Intense Quote" w:uiPriority="30" w:qFormat="1"/>
-    <w:lsdException w:name="Medium List 2 Accent 1" w:uiPriority="66"/>
-    <w:lsdException w:name="Medium Grid 1 Accent 1" w:uiPriority="67"/>
-    <w:lsdException w:name="Medium Grid 2 Accent 1" w:uiPriority="68"/>
-    <w:lsdException w:name="Medium Grid 3 Accent 1" w:uiPriority="69"/>
-    <w:lsdException w:name="Dark List Accent 1" w:uiPriority="70"/>
-    <w:lsdException w:name="Colorful Shading Accent 1" w:uiPriority="71"/>
-    <w:lsdException w:name="Colorful List Accent 1" w:uiPriority="72"/>
-    <w:lsdException w:name="Colorful Grid Accent 1" w:uiPriority="73"/>
-    <w:lsdException w:name="Light Shading Accent 2" w:uiPriority="60"/>
-    <w:lsdException w:name="Light List Accent 2" w:uiPriority="61"/>
-    <w:lsdException w:name="Light Grid Accent 2" w:uiPriority="62"/>
-    <w:lsdException w:name="Medium Shading 1 Accent 2" w:uiPriority="63"/>
-    <w:lsdException w:name="Medium Shading 2 Accent 2" w:uiPriority="64"/>
-    <w:lsdException w:name="Medium List 1 Accent 2" w:uiPriority="65"/>
-    <w:lsdException w:name="Medium List 2 Accent 2" w:uiPriority="66"/>
-    <w:lsdException w:name="Medium Grid 1 Accent 2" w:uiPriority="67"/>
-    <w:lsdException w:name="Medium Grid 2 Accent 2" w:uiPriority="68"/>
-    <w:lsdException w:name="Medium Grid 3 Accent 2" w:uiPriority="69"/>
-    <w:lsdException w:name="Dark List Accent 2" w:uiPriority="70"/>
-    <w:lsdException w:name="Colorful Shading Accent 2" w:uiPriority="71"/>
-    <w:lsdException w:name="Colorful List Accent 2" w:uiPriority="72"/>
-    <w:lsdException w:name="Colorful Grid Accent 2" w:uiPriority="73"/>
-    <w:lsdException w:name="Light Shading Accent 3" w:uiPriority="60"/>
-    <w:lsdException w:name="Light List Accent 3" w:uiPriority="61"/>
-    <w:lsdException w:name="Light Grid Accent 3" w:uiPriority="62"/>
-    <w:lsdException w:name="Medium Shading 1 Accent 3" w:uiPriority="63"/>
-    <w:lsdException w:name="Medium Shading 2 Accent 3" w:uiPriority="64"/>
-    <w:lsdException w:name="Medium List 1 Accent 3" w:uiPriority="65"/>
-    <w:lsdException w:name="Medium List 2 Accent 3" w:uiPriority="66"/>
-    <w:lsdException w:name="Medium Grid 1 Accent 3" w:uiPriority="67"/>
-    <w:lsdException w:name="Medium Grid 2 Accent 3" w:uiPriority="68"/>
-    <w:lsdException w:name="Medium Grid 3 Accent 3" w:uiPriority="69"/>
-    <w:lsdException w:name="Dark List Accent 3" w:uiPriority="70"/>
-    <w:lsdException w:name="Colorful Shading Accent 3" w:uiPriority="71"/>
-    <w:lsdException w:name="Colorful List Accent 3" w:uiPriority="72"/>
-    <w:lsdException w:name="Colorful Grid Accent 3" w:uiPriority="73"/>
-    <w:lsdException w:name="Light Shading Accent 4" w:uiPriority="60"/>
-    <w:lsdException w:name="Light List Accent 4" w:uiPriority="61"/>
-    <w:lsdException w:name="Light Grid Accent 4" w:uiPriority="62"/>
-    <w:lsdException w:name="Medium Shading 1 Accent 4" w:uiPriority="63"/>
-    <w:lsdException w:name="Medium Shading 2 Accent 4" w:uiPriority="64"/>
-    <w:lsdException w:name="Medium List 1 Accent 4" w:uiPriority="65"/>
-    <w:lsdException w:name="Medium List 2 Accent 4" w:uiPriority="66"/>
-    <w:lsdException w:name="Medium Grid 1 Accent 4" w:uiPriority="67"/>
-    <w:lsdException w:name="Medium Grid 2 Accent 4" w:uiPriority="68"/>
-    <w:lsdException w:name="Medium Grid 3 Accent 4" w:uiPriority="69"/>
-    <w:lsdException w:name="Dark List Accent 4" w:uiPriority="70"/>
-    <w:lsdException w:name="Colorful Shading Accent 4" w:uiPriority="71"/>
-    <w:lsdException w:name="Colorful List Accent 4" w:uiPriority="72"/>
-    <w:lsdException w:name="Colorful Grid Accent 4" w:uiPriority="73"/>
-    <w:lsdException w:name="Light Shading Accent 5" w:uiPriority="60"/>
-    <w:lsdException w:name="Light List Accent 5" w:uiPriority="61"/>
-    <w:lsdException w:name="Light Grid Accent 5" w:uiPriority="62"/>
-    <w:lsdException w:name="Medium Shading 1 Accent 5" w:uiPriority="63"/>
-    <w:lsdException w:name="Medium Shading 2 Accent 5" w:uiPriority="64"/>
-    <w:lsdException w:name="Medium List 1 Accent 5" w:uiPriority="65"/>
-    <w:lsdException w:name="Medium List 2 Accent 5" w:uiPriority="66"/>
-    <w:lsdException w:name="Medium Grid 1 Accent 5" w:uiPriority="67"/>
-    <w:lsdException w:name="Medium Grid 2 Accent 5" w:uiPriority="68"/>
-    <w:lsdException w:name="Medium Grid 3 Accent 5" w:uiPriority="69"/>
-    <w:lsdException w:name="Dark List Accent 5" w:uiPriority="70"/>
-    <w:lsdException w:name="Colorful Shading Accent 5" w:uiPriority="71"/>
-    <w:lsdException w:name="Colorful List Accent 5" w:uiPriority="72"/>
-    <w:lsdException w:name="Colorful Grid Accent 5" w:uiPriority="73"/>
-    <w:lsdException w:name="Light Shading Accent 6" w:uiPriority="60"/>
-    <w:lsdException w:name="Light List Accent 6" w:uiPriority="61"/>
-    <w:lsdException w:name="Light Grid Accent 6" w:uiPriority="62"/>
-    <w:lsdException w:name="Medium Shading 1 Accent 6" w:uiPriority="63"/>
-    <w:lsdException w:name="Medium Shading 2 Accent 6" w:uiPriority="64"/>
-    <w:lsdException w:name="Medium List 1 Accent 6" w:uiPriority="65"/>
-    <w:lsdException w:name="Medium List 2 Accent 6" w:uiPriority="66"/>
-    <w:lsdException w:name="Medium Grid 1 Accent 6" w:uiPriority="67"/>
-    <w:lsdException w:name="Medium Grid 2 Accent 6" w:uiPriority="68"/>
-    <w:lsdException w:name="Medium Grid 3 Accent 6" w:uiPriority="69"/>
-    <w:lsdException w:name="Dark List Accent 6" w:uiPriority="70"/>
-    <w:lsdException w:name="Colorful Shading Accent 6" w:uiPriority="71"/>
-    <w:lsdException w:name="Colorful List Accent 6" w:uiPriority="72"/>
-    <w:lsdException w:name="Colorful Grid Accent 6" w:uiPriority="73"/>
-    <w:lsdException w:name="Subtle Emphasis" w:uiPriority="19" w:qFormat="1"/>
-    <w:lsdException w:name="Intense Emphasis" w:uiPriority="21" w:qFormat="1"/>
-    <w:lsdException w:name="Subtle Reference" w:uiPriority="31"/>
-    <w:lsdException w:name="Intense Reference" w:uiPriority="32"/>
-    <w:lsdException w:name="Book Title" w:uiPriority="33"/>
-    <w:lsdException w:name="Bibliography" w:semiHidden="1" w:uiPriority="37" w:unhideWhenUsed="1"/>
-    <w:lsdException w:name="TOC Heading" w:semiHidden="1" w:uiPriority="39" w:unhideWhenUsed="1" w:qFormat="1"/>
-    <w:lsdException w:name="Plain Table 1" w:uiPriority="41"/>
-    <w:lsdException w:name="Plain Table 2" w:uiPriority="42"/>
-    <w:lsdException w:name="Plain Table 3" w:uiPriority="43"/>
-    <w:lsdException w:name="Plain Table 4" w:uiPriority="44"/>
-    <w:lsdException w:name="Plain Table 5" w:uiPriority="45"/>
-    <w:lsdException w:name="Grid Table Light" w:uiPriority="40"/>
-    <w:lsdException w:name="Grid Table 1 Light" w:uiPriority="46"/>
-    <w:lsdException w:name="Grid Table 2" w:uiPriority="47"/>
-    <w:lsdException w:name="Grid Table 3" w:uiPriority="48"/>
-    <w:lsdException w:name="Grid Table 4" w:uiPriority="49"/>
-    <w:lsdException w:name="Grid Table 5 Dark" w:uiPriority="50"/>
-    <w:lsdException w:name="Grid Table 6 Colorful" w:uiPriority="51"/>
-    <w:lsdException w:name="Grid Table 7 Colorful" w:uiPriority="52"/>
-    <w:lsdException w:name="Grid Table 1 Light Accent 1" w:uiPriority="46"/>
-    <w:lsdException w:name="Grid Table 2 Accent 1" w:uiPriority="47"/>
-    <w:lsdException w:name="Grid Table 3 Accent 1" w:uiPriority="48"/>
-    <w:lsdException w:name="Grid Table 4 Accent 1" w:uiPriority="49"/>
-    <w:lsdException w:name="Grid Table 5 Dark Accent 1" w:uiPriority="50"/>
-    <w:lsdException w:name="Grid Table 6 Colorful Accent 1" w:uiPriority="51"/>
-    <w:lsdException w:name="Grid Table 7 Colorful Accent 1" w:uiPriority="52"/>
-    <w:lsdException w:name="Grid Table 1 Light Accent 2" w:uiPriority="46"/>
-    <w:lsdException w:name="Grid Table 2 Accent 2" w:uiPriority="47"/>
-    <w:lsdException w:name="Grid Table 3 Accent 2" w:uiPriority="48"/>
-    <w:lsdException w:name="Grid Table 4 Accent 2" w:uiPriority="49"/>
-    <w:lsdException w:name="Grid Table 5 Dark Accent 2" w:uiPriority="50"/>
-    <w:lsdException w:name="Grid Table 6 Colorful Accent 2" w:uiPriority="51"/>
-    <w:lsdException w:name="Grid Table 7 Colorful Accent 2" w:uiPriority="52"/>
-    <w:lsdException w:name="Grid Table 1 Light Accent 3" w:uiPriority="46"/>
-    <w:lsdException w:name="Grid Table 2 Accent 3" w:uiPriority="47"/>
-    <w:lsdException w:name="Grid Table 3 Accent 3" w:uiPriority="48"/>
-    <w:lsdException w:name="Grid Table 4 Accent 3" w:uiPriority="49"/>
-    <w:lsdException w:name="Grid Table 5 Dark Accent 3" w:uiPriority="50"/>
-    <w:lsdException w:name="Grid Table 6 Colorful Accent 3" w:uiPriority="51"/>
-    <w:lsdException w:name="Grid Table 7 Colorful Accent 3" w:uiPriority="52"/>
-    <w:lsdException w:name="Grid Table 1 Light Accent 4" w:uiPriority="46"/>
-    <w:lsdException w:name="Grid Table 2 Accent 4" w:uiPriority="47"/>
-    <w:lsdException w:name="Grid Table 3 Accent 4" w:uiPriority="48"/>
-    <w:lsdException w:name="Grid Table 4 Accent 4" w:uiPriority="49"/>
-    <w:lsdException w:name="Grid Table 5 Dark Accent 4" w:uiPriority="50"/>
-    <w:lsdException w:name="Grid Table 6 Colorful Accent 4" w:uiPriority="51"/>
-    <w:lsdException w:name="Grid Table 7 Colorful Accent 4" w:uiPriority="52"/>
-    <w:lsdException w:name="Grid Table 1 Light Accent 5" w:uiPriority="46"/>
-    <w:lsdException w:name="Grid Table 2 Accent 5" w:uiPriority="47"/>
-    <w:lsdException w:name="Grid Table 3 Accent 5" w:uiPriority="48"/>
-    <w:lsdException w:name="Grid Table 4 Accent 5" w:uiPriority="49"/>
-    <w:lsdException w:name="Grid Table 5 Dark Accent 5" w:uiPriority="50"/>
-    <w:lsdException w:name="Grid Table 6 Colorful Accent 5" w:uiPriority="51"/>
-    <w:lsdException w:name="Grid Table 7 Colorful Accent 5" w:uiPriority="52"/>
-    <w:lsdException w:name="Grid Table 1 Light Accent 6" w:uiPriority="46"/>
-    <w:lsdException w:name="Grid Table 2 Accent 6" w:uiPriority="47"/>
-    <w:lsdException w:name="Grid Table 3 Accent 6" w:uiPriority="48"/>
-    <w:lsdException w:name="Grid Table 4 Accent 6" w:uiPriority="49"/>
-    <w:lsdException w:name="Grid Table 5 Dark Accent 6" w:uiPriority="50"/>
-    <w:lsdException w:name="Grid Table 6 Colorful Accent 6" w:uiPriority="51"/>
-    <w:lsdException w:name="Grid Table 7 Colorful Accent 6" w:uiPriority="52"/>
-    <w:lsdException w:name="List Table 1 Light" w:uiPriority="46"/>
-    <w:lsdException w:name="List Table 2" w:uiPriority="47"/>
-    <w:lsdException w:name="List Table 3" w:uiPriority="48"/>
-    <w:lsdException w:name="List Table 4" w:uiPriority="49"/>
-    <w:lsdException w:name="List Table 5 Dark" w:uiPriority="50"/>
-    <w:lsdException w:name="List Table 6 Colorful" w:uiPriority="51"/>
-    <w:lsdException w:name="List Table 7 Colorful" w:uiPriority="52"/>
-    <w:lsdException w:name="List Table 1 Light Accent 1" w:uiPriority="46"/>
-    <w:lsdException w:name="List Table 2 Accent 1" w:uiPriority="47"/>
-    <w:lsdException w:name="List Table 3 Accent 1" w:uiPriority="48"/>
-    <w:lsdException w:name="List Table 4 Accent 1" w:uiPriority="49"/>
-    <w:lsdException w:name="List Table 5 Dark Accent 1" w:uiPriority="50"/>
-    <w:lsdException w:name="List Table 6 Colorful Accent 1" w:uiPriority="51"/>
-    <w:lsdException w:name="List Table 7 Colorful Accent 1" w:uiPriority="52"/>
-    <w:lsdException w:name="List Table 1 Light Accent 2" w:uiPriority="46"/>
-    <w:lsdException w:name="List Table 2 Accent 2" w:uiPriority="47"/>
-    <w:lsdException w:name="List Table 3 Accent 2" w:uiPriority="48"/>
-    <w:lsdException w:name="List Table 4 Accent 2" w:uiPriority="49"/>
-    <w:lsdException w:name="List Table 5 Dark Accent 2" w:uiPriority="50"/>
-    <w:lsdException w:name="List Table 6 Colorful Accent 2" w:uiPriority="51"/>
-    <w:lsdException w:name="List Table 7 Colorful Accent 2" w:uiPriority="52"/>
-    <w:lsdException w:name="List Table 1 Light Accent 3" w:uiPriority="46"/>
-    <w:lsdException w:name="List Table 2 Accent 3" w:uiPriority="47"/>
-    <w:lsdException w:name="List Table 3 Accent 3" w:uiPriority="48"/>
-    <w:lsdException w:name="List Table 4 Accent 3" w:uiPriority="49"/>
-    <w:lsdException w:name="List Table 5 Dark Accent 3" w:uiPriority="50"/>
-    <w:lsdException w:name="List Table 6 Colorful Accent 3" w:uiPriority="51"/>
-    <w:lsdException w:name="List Table 7 Colorful Accent 3" w:uiPriority="52"/>
-    <w:lsdException w:name="List Table 1 Light Accent 4" w:uiPriority="46"/>
-    <w:lsdException w:name="List Table 2 Accent 4" w:uiPriority="47"/>
-    <w:lsdException w:name="List Table 3 Accent 4" w:uiPriority="48"/>
-    <w:lsdException w:name="List Table 4 Accent 4" w:uiPriority="49"/>
-    <w:lsdException w:name="List Table 5 Dark Accent 4" w:uiPriority="50"/>
-    <w:lsdException w:name="List Table 6 Colorful Accent 4" w:uiPriority="51"/>
-    <w:lsdException w:name="List Table 7 Colorful Accent 4" w:uiPriority="52"/>
-    <w:lsdException w:name="List Table 1 Light Accent 5" w:uiPriority="46"/>
-    <w:lsdException w:name="List Table 2 Accent 5" w:uiPriority="47"/>
-    <w:lsdException w:name="List Table 3 Accent 5" w:uiPriority="48"/>
-    <w:lsdException w:name="List Table 4 Accent 5" w:uiPriority="49"/>
-    <w:lsdException w:name="List Table 5 Dark Accent 5" w:uiPriority="50"/>
-    <w:lsdException w:name="List Table 6 Colorful Accent 5" w:uiPriority="51"/>
-    <w:lsdException w:name="List Table 7 Colorful Accent 5" w:uiPriority="52"/>
-    <w:lsdException w:name="List Table 1 Light Accent 6" w:uiPriority="46"/>
-    <w:lsdException w:name="List Table 2 Accent 6" w:uiPriority="47"/>
-    <w:lsdException w:name="List Table 3 Accent 6" w:uiPriority="48"/>
-    <w:lsdException w:name="List Table 4 Accent 6" w:uiPriority="49"/>
-    <w:lsdException w:name="List Table 5 Dark Accent 6" w:uiPriority="50"/>
-    <w:lsdException w:name="List Table 6 Colorful Accent 6" w:uiPriority="51"/>
-    <w:lsdException w:name="List Table 7 Colorful Accent 6" w:uiPriority="52"/>
+  <w:latentStyles w:defLockedState="0" w:defUIPriority="99" w:defSemiHidden="1" w:defUnhideWhenUsed="1" w:defQFormat="0" w:count="267">
+    <w:lsdException w:name="Normal" w:semiHidden="0" w:uiPriority="0" w:unhideWhenUsed="0" w:qFormat="1"/>
+    <w:lsdException w:name="heading 1" w:semiHidden="0" w:uiPriority="9" w:unhideWhenUsed="0" w:qFormat="1"/>
+    <w:lsdException w:name="heading 2" w:uiPriority="9" w:qFormat="1"/>
+    <w:lsdException w:name="heading 3" w:uiPriority="9"/>
+    <w:lsdException w:name="heading 4" w:uiPriority="9"/>
+    <w:lsdException w:name="heading 5" w:uiPriority="9"/>
+    <w:lsdException w:name="heading 6" w:uiPriority="9" w:qFormat="1"/>
+    <w:lsdException w:name="heading 7" w:uiPriority="9" w:qFormat="1"/>
+    <w:lsdException w:name="heading 8" w:uiPriority="9" w:qFormat="1"/>
+    <w:lsdException w:name="heading 9" w:uiPriority="9" w:qFormat="1"/>
+    <w:lsdException w:name="toc 1" w:uiPriority="39"/>
+    <w:lsdException w:name="toc 2" w:uiPriority="39"/>
+    <w:lsdException w:name="toc 3" w:uiPriority="39"/>
+    <w:lsdException w:name="toc 4" w:uiPriority="39"/>
+    <w:lsdException w:name="toc 5" w:uiPriority="39"/>
+    <w:lsdException w:name="toc 6" w:uiPriority="39"/>
+    <w:lsdException w:name="toc 7" w:uiPriority="39"/>
+    <w:lsdException w:name="toc 8" w:uiPriority="39"/>
+    <w:lsdException w:name="toc 9" w:uiPriority="39"/>
+    <w:lsdException w:name="caption" w:uiPriority="35" w:qFormat="1"/>
+    <w:lsdException w:name="Title" w:semiHidden="0" w:uiPriority="10" w:unhideWhenUsed="0"/>
+    <w:lsdException w:name="Default Paragraph Font" w:uiPriority="1"/>
+    <w:lsdException w:name="Subtitle" w:semiHidden="0" w:uiPriority="11" w:unhideWhenUsed="0" w:qFormat="1"/>
+    <w:lsdException w:name="Strong" w:semiHidden="0" w:uiPriority="22" w:unhideWhenUsed="0"/>
+    <w:lsdException w:name="Emphasis" w:semiHidden="0" w:uiPriority="20" w:unhideWhenUsed="0" w:qFormat="1"/>
+    <w:lsdException w:name="Table Grid" w:semiHidden="0" w:uiPriority="59" w:unhideWhenUsed="0"/>
+    <w:lsdException w:name="Placeholder Text" w:unhideWhenUsed="0"/>
+    <w:lsdException w:name="No Spacing" w:semiHidden="0" w:uiPriority="1" w:unhideWhenUsed="0" w:qFormat="1"/>
+    <w:lsdException w:name="Light Shading" w:semiHidden="0" w:uiPriority="60" w:unhideWhenUsed="0"/>
+    <w:lsdException w:name="Light List" w:semiHidden="0" w:uiPriority="61" w:unhideWhenUsed="0"/>
+    <w:lsdException w:name="Light Grid" w:semiHidden="0" w:uiPriority="62" w:unhideWhenUsed="0"/>
+    <w:lsdException w:name="Medium Shading 1" w:semiHidden="0" w:uiPriority="63" w:unhideWhenUsed="0"/>
+    <w:lsdException w:name="Medium Shading 2" w:semiHidden="0" w:uiPriority="64" w:unhideWhenUsed="0"/>
+    <w:lsdException w:name="Medium List 1" w:semiHidden="0" w:uiPriority="65" w:unhideWhenUsed="0"/>
+    <w:lsdException w:name="Medium List 2" w:semiHidden="0" w:uiPriority="66" w:unhideWhenUsed="0"/>
+    <w:lsdException w:name="Medium Grid 1" w:semiHidden="0" w:uiPriority="67" w:unhideWhenUsed="0"/>
+    <w:lsdException w:name="Medium Grid 2" w:semiHidden="0" w:uiPriority="68" w:unhideWhenUsed="0"/>
+    <w:lsdException w:name="Medium Grid 3" w:semiHidden="0" w:uiPriority="69" w:unhideWhenUsed="0"/>
+    <w:lsdException w:name="Dark List" w:semiHidden="0" w:uiPriority="70" w:unhideWhenUsed="0"/>
+    <w:lsdException w:name="Colorful Shading" w:semiHidden="0" w:uiPriority="71" w:unhideWhenUsed="0"/>
+    <w:lsdException w:name="Colorful List" w:semiHidden="0" w:uiPriority="72" w:unhideWhenUsed="0"/>
+    <w:lsdException w:name="Colorful Grid" w:semiHidden="0" w:uiPriority="73" w:unhideWhenUsed="0"/>
+    <w:lsdException w:name="Light Shading Accent 1" w:semiHidden="0" w:uiPriority="60" w:unhideWhenUsed="0"/>
+    <w:lsdException w:name="Light List Accent 1" w:semiHidden="0" w:uiPriority="61" w:unhideWhenUsed="0"/>
+    <w:lsdException w:name="Light Grid Accent 1" w:semiHidden="0" w:uiPriority="62" w:unhideWhenUsed="0"/>
+    <w:lsdException w:name="Medium Shading 1 Accent 1" w:semiHidden="0" w:uiPriority="63" w:unhideWhenUsed="0"/>
+    <w:lsdException w:name="Medium Shading 2 Accent 1" w:semiHidden="0" w:uiPriority="64" w:unhideWhenUsed="0"/>
+    <w:lsdException w:name="Medium List 1 Accent 1" w:semiHidden="0" w:uiPriority="65" w:unhideWhenUsed="0"/>
+    <w:lsdException w:name="Revision" w:unhideWhenUsed="0"/>
+    <w:lsdException w:name="List Paragraph" w:semiHidden="0" w:uiPriority="34" w:unhideWhenUsed="0"/>
+    <w:lsdException w:name="Quote" w:semiHidden="0" w:uiPriority="29" w:unhideWhenUsed="0" w:qFormat="1"/>
+    <w:lsdException w:name="Intense Quote" w:semiHidden="0" w:uiPriority="30" w:unhideWhenUsed="0" w:qFormat="1"/>
+    <w:lsdException w:name="Medium List 2 Accent 1" w:semiHidden="0" w:uiPriority="66" w:unhideWhenUsed="0"/>
+    <w:lsdException w:name="Medium Grid 1 Accent 1" w:semiHidden="0" w:uiPriority="67" w:unhideWhenUsed="0"/>
+    <w:lsdException w:name="Medium Grid 2 Accent 1" w:semiHidden="0" w:uiPriority="68" w:unhideWhenUsed="0"/>
+    <w:lsdException w:name="Medium Grid 3 Accent 1" w:semiHidden="0" w:uiPriority="69" w:unhideWhenUsed="0"/>
+    <w:lsdException w:name="Dark List Accent 1" w:semiHidden="0" w:uiPriority="70" w:unhideWhenUsed="0"/>
+    <w:lsdException w:name="Colorful Shading Accent 1" w:semiHidden="0" w:uiPriority="71" w:unhideWhenUsed="0"/>
+    <w:lsdException w:name="Colorful List Accent 1" w:semiHidden="0" w:uiPriority="72" w:unhideWhenUsed="0"/>
+    <w:lsdException w:name="Colorful Grid Accent 1" w:semiHidden="0" w:uiPriority="73" w:unhideWhenUsed="0"/>
+    <w:lsdException w:name="Light Shading Accent 2" w:semiHidden="0" w:uiPriority="60" w:unhideWhenUsed="0"/>
+    <w:lsdException w:name="Light List Accent 2" w:semiHidden="0" w:uiPriority="61" w:unhideWhenUsed="0"/>
+    <w:lsdException w:name="Light Grid Accent 2" w:semiHidden="0" w:uiPriority="62" w:unhideWhenUsed="0"/>
+    <w:lsdException w:name="Medium Shading 1 Accent 2" w:semiHidden="0" w:uiPriority="63" w:unhideWhenUsed="0"/>
+    <w:lsdException w:name="Medium Shading 2 Accent 2" w:semiHidden="0" w:uiPriority="64" w:unhideWhenUsed="0"/>
+    <w:lsdException w:name="Medium List 1 Accent 2" w:semiHidden="0" w:uiPriority="65" w:unhideWhenUsed="0"/>
+    <w:lsdException w:name="Medium List 2 Accent 2" w:semiHidden="0" w:uiPriority="66" w:unhideWhenUsed="0"/>
+    <w:lsdException w:name="Medium Grid 1 Accent 2" w:semiHidden="0" w:uiPriority="67" w:unhideWhenUsed="0"/>
+    <w:lsdException w:name="Medium Grid 2 Accent 2" w:semiHidden="0" w:uiPriority="68" w:unhideWhenUsed="0"/>
+    <w:lsdException w:name="Medium Grid 3 Accent 2" w:semiHidden="0" w:uiPriority="69" w:unhideWhenUsed="0"/>
+    <w:lsdException w:name="Dark List Accent 2" w:semiHidden="0" w:uiPriority="70" w:unhideWhenUsed="0"/>
+    <w:lsdException w:name="Colorful Shading Accent 2" w:semiHidden="0" w:uiPriority="71" w:unhideWhenUsed="0"/>
+    <w:lsdException w:name="Colorful List Accent 2" w:semiHidden="0" w:uiPriority="72" w:unhideWhenUsed="0"/>
+    <w:lsdException w:name="Colorful Grid Accent 2" w:semiHidden="0" w:uiPriority="73" w:unhideWhenUsed="0"/>
+    <w:lsdException w:name="Light Shading Accent 3" w:semiHidden="0" w:uiPriority="60" w:unhideWhenUsed="0"/>
+    <w:lsdException w:name="Light List Accent 3" w:semiHidden="0" w:uiPriority="61" w:unhideWhenUsed="0"/>
+    <w:lsdException w:name="Light Grid Accent 3" w:semiHidden="0" w:uiPriority="62" w:unhideWhenUsed="0"/>
+    <w:lsdException w:name="Medium Shading 1 Accent 3" w:semiHidden="0" w:uiPriority="63" w:unhideWhenUsed="0"/>
+    <w:lsdException w:name="Medium Shading 2 Accent 3" w:semiHidden="0" w:uiPriority="64" w:unhideWhenUsed="0"/>
+    <w:lsdException w:name="Medium List 1 Accent 3" w:semiHidden="0" w:uiPriority="65" w:unhideWhenUsed="0"/>
+    <w:lsdException w:name="Medium List 2 Accent 3" w:semiHidden="0" w:uiPriority="66" w:unhideWhenUsed="0"/>
+    <w:lsdException w:name="Medium Grid 1 Accent 3" w:semiHidden="0" w:uiPriority="67" w:unhideWhenUsed="0"/>
+    <w:lsdException w:name="Medium Grid 2 Accent 3" w:semiHidden="0" w:uiPriority="68" w:unhideWhenUsed="0"/>
+    <w:lsdException w:name="Medium Grid 3 Accent 3" w:semiHidden="0" w:uiPriority="69" w:unhideWhenUsed="0"/>
+    <w:lsdException w:name="Dark List Accent 3" w:semiHidden="0" w:uiPriority="70" w:unhideWhenUsed="0"/>
+    <w:lsdException w:name="Colorful Shading Accent 3" w:semiHidden="0" w:uiPriority="71" w:unhideWhenUsed="0"/>
+    <w:lsdException w:name="Colorful List Accent 3" w:semiHidden="0" w:uiPriority="72" w:unhideWhenUsed="0"/>
+    <w:lsdException w:name="Colorful Grid Accent 3" w:semiHidden="0" w:uiPriority="73" w:unhideWhenUsed="0"/>
+    <w:lsdException w:name="Light Shading Accent 4" w:semiHidden="0" w:uiPriority="60" w:unhideWhenUsed="0"/>
+    <w:lsdException w:name="Light List Accent 4" w:semiHidden="0" w:uiPriority="61" w:unhideWhenUsed="0"/>
+    <w:lsdException w:name="Light Grid Accent 4" w:semiHidden="0" w:uiPriority="62" w:unhideWhenUsed="0"/>
+    <w:lsdException w:name="Medium Shading 1 Accent 4" w:semiHidden="0" w:uiPriority="63" w:unhideWhenUsed="0"/>
+    <w:lsdException w:name="Medium Shading 2 Accent 4" w:semiHidden="0" w:uiPriority="64" w:unhideWhenUsed="0"/>
+    <w:lsdException w:name="Medium List 1 Accent 4" w:semiHidden="0" w:uiPriority="65" w:unhideWhenUsed="0"/>
+    <w:lsdException w:name="Medium List 2 Accent 4" w:semiHidden="0" w:uiPriority="66" w:unhideWhenUsed="0"/>
+    <w:lsdException w:name="Medium Grid 1 Accent 4" w:semiHidden="0" w:uiPriority="67" w:unhideWhenUsed="0"/>
+    <w:lsdException w:name="Medium Grid 2 Accent 4" w:semiHidden="0" w:uiPriority="68" w:unhideWhenUsed="0"/>
+    <w:lsdException w:name="Medium Grid 3 Accent 4" w:semiHidden="0" w:uiPriority="69" w:unhideWhenUsed="0"/>
+    <w:lsdException w:name="Dark List Accent 4" w:semiHidden="0" w:uiPriority="70" w:unhideWhenUsed="0"/>
+    <w:lsdException w:name="Colorful Shading Accent 4" w:semiHidden="0" w:uiPriority="71" w:unhideWhenUsed="0"/>
+    <w:lsdException w:name="Colorful List Accent 4" w:semiHidden="0" w:uiPriority="72" w:unhideWhenUsed="0"/>
+    <w:lsdException w:name="Colorful Grid Accent 4" w:semiHidden="0" w:uiPriority="73" w:unhideWhenUsed="0"/>
+    <w:lsdException w:name="Light Shading Accent 5" w:semiHidden="0" w:uiPriority="60" w:unhideWhenUsed="0"/>
+    <w:lsdException w:name="Light List Accent 5" w:semiHidden="0" w:uiPriority="61" w:unhideWhenUsed="0"/>
+    <w:lsdException w:name="Light Grid Accent 5" w:semiHidden="0" w:uiPriority="62" w:unhideWhenUsed="0"/>
+    <w:lsdException w:name="Medium Shading 1 Accent 5" w:semiHidden="0" w:uiPriority="63" w:unhideWhenUsed="0"/>
+    <w:lsdException w:name="Medium Shading 2 Accent 5" w:semiHidden="0" w:uiPriority="64" w:unhideWhenUsed="0"/>
+    <w:lsdException w:name="Medium List 1 Accent 5" w:semiHidden="0" w:uiPriority="65" w:unhideWhenUsed="0"/>
+    <w:lsdException w:name="Medium List 2 Accent 5" w:semiHidden="0" w:uiPriority="66" w:unhideWhenUsed="0"/>
+    <w:lsdException w:name="Medium Grid 1 Accent 5" w:semiHidden="0" w:uiPriority="67" w:unhideWhenUsed="0"/>
+    <w:lsdException w:name="Medium Grid 2 Accent 5" w:semiHidden="0" w:uiPriority="68" w:unhideWhenUsed="0"/>
+    <w:lsdException w:name="Medium Grid 3 Accent 5" w:semiHidden="0" w:uiPriority="69" w:unhideWhenUsed="0"/>
+    <w:lsdException w:name="Dark List Accent 5" w:semiHidden="0" w:uiPriority="70" w:unhideWhenUsed="0"/>
+    <w:lsdException w:name="Colorful Shading Accent 5" w:semiHidden="0" w:uiPriority="71" w:unhideWhenUsed="0"/>
+    <w:lsdException w:name="Colorful List Accent 5" w:semiHidden="0" w:uiPriority="72" w:unhideWhenUsed="0"/>
+    <w:lsdException w:name="Colorful Grid Accent 5" w:semiHidden="0" w:uiPriority="73" w:unhideWhenUsed="0"/>
+    <w:lsdException w:name="Light Shading Accent 6" w:semiHidden="0" w:uiPriority="60" w:unhideWhenUsed="0"/>
+    <w:lsdException w:name="Light List Accent 6" w:semiHidden="0" w:uiPriority="61" w:unhideWhenUsed="0"/>
+    <w:lsdException w:name="Light Grid Accent 6" w:semiHidden="0" w:uiPriority="62" w:unhideWhenUsed="0"/>
+    <w:lsdException w:name="Medium Shading 1 Accent 6" w:semiHidden="0" w:uiPriority="63" w:unhideWhenUsed="0"/>
+    <w:lsdException w:name="Medium Shading 2 Accent 6" w:semiHidden="0" w:uiPriority="64" w:unhideWhenUsed="0"/>
+    <w:lsdException w:name="Medium List 1 Accent 6" w:semiHidden="0" w:uiPriority="65" w:unhideWhenUsed="0"/>
+    <w:lsdException w:name="Medium List 2 Accent 6" w:semiHidden="0" w:uiPriority="66" w:unhideWhenUsed="0"/>
+    <w:lsdException w:name="Medium Grid 1 Accent 6" w:semiHidden="0" w:uiPriority="67" w:unhideWhenUsed="0"/>
+    <w:lsdException w:name="Medium Grid 2 Accent 6" w:semiHidden="0" w:uiPriority="68" w:unhideWhenUsed="0"/>
+    <w:lsdException w:name="Medium Grid 3 Accent 6" w:semiHidden="0" w:uiPriority="69" w:unhideWhenUsed="0"/>
+    <w:lsdException w:name="Dark List Accent 6" w:semiHidden="0" w:uiPriority="70" w:unhideWhenUsed="0"/>
+    <w:lsdException w:name="Colorful Shading Accent 6" w:semiHidden="0" w:uiPriority="71" w:unhideWhenUsed="0"/>
+    <w:lsdException w:name="Colorful List Accent 6" w:semiHidden="0" w:uiPriority="72" w:unhideWhenUsed="0"/>
+    <w:lsdException w:name="Colorful Grid Accent 6" w:semiHidden="0" w:uiPriority="73" w:unhideWhenUsed="0"/>
+    <w:lsdException w:name="Subtle Emphasis" w:semiHidden="0" w:uiPriority="19" w:unhideWhenUsed="0" w:qFormat="1"/>
+    <w:lsdException w:name="Intense Emphasis" w:semiHidden="0" w:uiPriority="21" w:unhideWhenUsed="0" w:qFormat="1"/>
+    <w:lsdException w:name="Subtle Reference" w:semiHidden="0" w:uiPriority="31" w:unhideWhenUsed="0"/>
+    <w:lsdException w:name="Intense Reference" w:semiHidden="0" w:uiPriority="32" w:unhideWhenUsed="0"/>
+    <w:lsdException w:name="Book Title" w:semiHidden="0" w:uiPriority="33" w:unhideWhenUsed="0"/>
+    <w:lsdException w:name="Bibliography" w:uiPriority="37"/>
+    <w:lsdException w:name="TOC Heading" w:uiPriority="39" w:qFormat="1"/>
   </w:latentStyles>
   <w:style w:type="paragraph" w:default="1" w:styleId="Normal">
     <w:name w:val="Normal"/>
@@ -2292,7 +2064,6 @@
   <w:style w:type="character" w:default="1" w:styleId="Fuentedeprrafopredeter">
     <w:name w:val="Default Paragraph Font"/>
     <w:uiPriority w:val="1"/>
-    <w:semiHidden/>
     <w:unhideWhenUsed/>
   </w:style>
   <w:style w:type="table" w:default="1" w:styleId="Tablanormal">
@@ -2379,6 +2150,7 @@
     <w:uiPriority w:val="59"/>
     <w:rsid w:val="005B4385"/>
     <w:tblPr>
+      <w:tblInd w:w="0" w:type="dxa"/>
       <w:tblBorders>
         <w:top w:val="single" w:sz="4" w:space="0" w:color="auto"/>
         <w:left w:val="single" w:sz="4" w:space="0" w:color="auto"/>
@@ -2387,6 +2159,12 @@
         <w:insideH w:val="single" w:sz="4" w:space="0" w:color="auto"/>
         <w:insideV w:val="single" w:sz="4" w:space="0" w:color="auto"/>
       </w:tblBorders>
+      <w:tblCellMar>
+        <w:top w:w="0" w:type="dxa"/>
+        <w:left w:w="108" w:type="dxa"/>
+        <w:bottom w:w="0" w:type="dxa"/>
+        <w:right w:w="108" w:type="dxa"/>
+      </w:tblCellMar>
     </w:tblPr>
   </w:style>
   <w:style w:type="table" w:styleId="Cuadrculamedia3-nfasis4">
@@ -2397,6 +2175,7 @@
     <w:tblPr>
       <w:tblStyleRowBandSize w:val="1"/>
       <w:tblStyleColBandSize w:val="1"/>
+      <w:tblInd w:w="0" w:type="dxa"/>
       <w:tblBorders>
         <w:top w:val="single" w:sz="8" w:space="0" w:color="FFFFFF"/>
         <w:left w:val="single" w:sz="8" w:space="0" w:color="FFFFFF"/>
@@ -2405,6 +2184,12 @@
         <w:insideH w:val="single" w:sz="6" w:space="0" w:color="FFFFFF"/>
         <w:insideV w:val="single" w:sz="6" w:space="0" w:color="FFFFFF"/>
       </w:tblBorders>
+      <w:tblCellMar>
+        <w:top w:w="0" w:type="dxa"/>
+        <w:left w:w="108" w:type="dxa"/>
+        <w:bottom w:w="0" w:type="dxa"/>
+        <w:right w:w="108" w:type="dxa"/>
+      </w:tblCellMar>
     </w:tblPr>
     <w:tcPr>
       <w:shd w:val="clear" w:color="auto" w:fill="B0CAF5"/>
@@ -2531,10 +2316,17 @@
     <w:tblPr>
       <w:tblStyleRowBandSize w:val="1"/>
       <w:tblStyleColBandSize w:val="1"/>
+      <w:tblInd w:w="0" w:type="dxa"/>
       <w:tblBorders>
         <w:top w:val="single" w:sz="8" w:space="0" w:color="629DD1"/>
         <w:bottom w:val="single" w:sz="8" w:space="0" w:color="629DD1"/>
       </w:tblBorders>
+      <w:tblCellMar>
+        <w:top w:w="0" w:type="dxa"/>
+        <w:left w:w="108" w:type="dxa"/>
+        <w:bottom w:w="0" w:type="dxa"/>
+        <w:right w:w="108" w:type="dxa"/>
+      </w:tblCellMar>
     </w:tblPr>
     <w:tblStylePr w:type="firstRow">
       <w:pPr>
@@ -2621,6 +2413,7 @@
     <w:tblPr>
       <w:tblStyleRowBandSize w:val="1"/>
       <w:tblStyleColBandSize w:val="1"/>
+      <w:tblInd w:w="0" w:type="dxa"/>
       <w:tblBorders>
         <w:top w:val="single" w:sz="8" w:space="0" w:color="FFFFFF"/>
         <w:left w:val="single" w:sz="8" w:space="0" w:color="FFFFFF"/>
@@ -2629,6 +2422,12 @@
         <w:insideH w:val="single" w:sz="6" w:space="0" w:color="FFFFFF"/>
         <w:insideV w:val="single" w:sz="6" w:space="0" w:color="FFFFFF"/>
       </w:tblBorders>
+      <w:tblCellMar>
+        <w:top w:w="0" w:type="dxa"/>
+        <w:left w:w="108" w:type="dxa"/>
+        <w:bottom w:w="0" w:type="dxa"/>
+        <w:right w:w="108" w:type="dxa"/>
+      </w:tblCellMar>
     </w:tblPr>
     <w:tcPr>
       <w:shd w:val="clear" w:color="auto" w:fill="F5F5F5"/>
@@ -2752,6 +2551,7 @@
     <w:tblPr>
       <w:tblStyleRowBandSize w:val="1"/>
       <w:tblStyleColBandSize w:val="1"/>
+      <w:tblInd w:w="0" w:type="dxa"/>
       <w:tblBorders>
         <w:top w:val="single" w:sz="8" w:space="0" w:color="FFFFFF"/>
         <w:left w:val="single" w:sz="8" w:space="0" w:color="FFFFFF"/>
@@ -2760,6 +2560,12 @@
         <w:insideH w:val="single" w:sz="6" w:space="0" w:color="FFFFFF"/>
         <w:insideV w:val="single" w:sz="6" w:space="0" w:color="FFFFFF"/>
       </w:tblBorders>
+      <w:tblCellMar>
+        <w:top w:w="0" w:type="dxa"/>
+        <w:left w:w="108" w:type="dxa"/>
+        <w:bottom w:w="0" w:type="dxa"/>
+        <w:right w:w="108" w:type="dxa"/>
+      </w:tblCellMar>
     </w:tblPr>
     <w:tcPr>
       <w:shd w:val="clear" w:color="auto" w:fill="ABF6FF"/>
@@ -2883,10 +2689,17 @@
     <w:tblPr>
       <w:tblStyleRowBandSize w:val="1"/>
       <w:tblStyleColBandSize w:val="1"/>
+      <w:tblInd w:w="0" w:type="dxa"/>
       <w:tblBorders>
         <w:top w:val="single" w:sz="18" w:space="0" w:color="auto"/>
         <w:bottom w:val="single" w:sz="18" w:space="0" w:color="auto"/>
       </w:tblBorders>
+      <w:tblCellMar>
+        <w:top w:w="0" w:type="dxa"/>
+        <w:left w:w="108" w:type="dxa"/>
+        <w:bottom w:w="0" w:type="dxa"/>
+        <w:right w:w="108" w:type="dxa"/>
+      </w:tblCellMar>
     </w:tblPr>
     <w:tblStylePr w:type="firstRow">
       <w:pPr>
@@ -3285,10 +3098,17 @@
     <w:tblPr>
       <w:tblStyleRowBandSize w:val="1"/>
       <w:tblStyleColBandSize w:val="1"/>
+      <w:tblInd w:w="0" w:type="dxa"/>
       <w:tblBorders>
         <w:top w:val="single" w:sz="8" w:space="0" w:color="7EB2E6"/>
         <w:bottom w:val="single" w:sz="8" w:space="0" w:color="7EB2E6"/>
       </w:tblBorders>
+      <w:tblCellMar>
+        <w:top w:w="0" w:type="dxa"/>
+        <w:left w:w="108" w:type="dxa"/>
+        <w:bottom w:w="0" w:type="dxa"/>
+        <w:right w:w="108" w:type="dxa"/>
+      </w:tblCellMar>
     </w:tblPr>
     <w:tblStylePr w:type="firstRow">
       <w:pPr>
@@ -3378,9 +3198,16 @@
     <w:tblPr>
       <w:tblStyleRowBandSize w:val="1"/>
       <w:tblStyleColBandSize w:val="1"/>
+      <w:tblInd w:w="0" w:type="dxa"/>
       <w:tblBorders>
         <w:insideH w:val="single" w:sz="4" w:space="0" w:color="FFFFFF"/>
       </w:tblBorders>
+      <w:tblCellMar>
+        <w:top w:w="0" w:type="dxa"/>
+        <w:left w:w="108" w:type="dxa"/>
+        <w:bottom w:w="0" w:type="dxa"/>
+        <w:right w:w="108" w:type="dxa"/>
+      </w:tblCellMar>
     </w:tblPr>
     <w:tcPr>
       <w:shd w:val="clear" w:color="auto" w:fill="E5EFFA"/>
@@ -3448,6 +3275,1602 @@
     <w:tblPr>
       <w:tblStyleRowBandSize w:val="1"/>
       <w:tblStyleColBandSize w:val="1"/>
+      <w:tblInd w:w="0" w:type="dxa"/>
+      <w:tblCellMar>
+        <w:top w:w="0" w:type="dxa"/>
+        <w:left w:w="108" w:type="dxa"/>
+        <w:bottom w:w="0" w:type="dxa"/>
+        <w:right w:w="108" w:type="dxa"/>
+      </w:tblCellMar>
+    </w:tblPr>
+    <w:tcPr>
+      <w:shd w:val="clear" w:color="auto" w:fill="F2F7FC"/>
+    </w:tcPr>
+    <w:tblStylePr w:type="firstRow">
+      <w:rPr>
+        <w:b/>
+        <w:bCs/>
+        <w:color w:val="FFFFFF"/>
+      </w:rPr>
+      <w:tblPr/>
+      <w:tcPr>
+        <w:tcBorders>
+          <w:bottom w:val="single" w:sz="12" w:space="0" w:color="FFFFFF"/>
+        </w:tcBorders>
+        <w:shd w:val="clear" w:color="auto" w:fill="428EDA"/>
+      </w:tcPr>
+    </w:tblStylePr>
+    <w:tblStylePr w:type="lastRow">
+      <w:rPr>
+        <w:b/>
+        <w:bCs/>
+        <w:color w:val="428EDA"/>
+      </w:rPr>
+      <w:tblPr/>
+      <w:tcPr>
+        <w:tcBorders>
+          <w:top w:val="single" w:sz="12" w:space="0" w:color="113E8B"/>
+        </w:tcBorders>
+        <w:shd w:val="clear" w:color="auto" w:fill="FFFFFF"/>
+      </w:tcPr>
+    </w:tblStylePr>
+    <w:tblStylePr w:type="firstCol">
+      <w:rPr>
+        <w:b/>
+        <w:bCs/>
+      </w:rPr>
+    </w:tblStylePr>
+    <w:tblStylePr w:type="lastCol">
+      <w:rPr>
+        <w:b/>
+        <w:bCs/>
+      </w:rPr>
+    </w:tblStylePr>
+    <w:tblStylePr w:type="band1Vert">
+      <w:tblPr/>
+      <w:tcPr>
+        <w:tcBorders>
+          <w:top w:val="nil"/>
+          <w:left w:val="nil"/>
+          <w:bottom w:val="nil"/>
+          <w:right w:val="nil"/>
+          <w:insideH w:val="nil"/>
+          <w:insideV w:val="nil"/>
+        </w:tcBorders>
+        <w:shd w:val="clear" w:color="auto" w:fill="DEEBF8"/>
+      </w:tcPr>
+    </w:tblStylePr>
+    <w:tblStylePr w:type="band1Horz">
+      <w:tblPr/>
+      <w:tcPr>
+        <w:shd w:val="clear" w:color="auto" w:fill="E5EFFA"/>
+      </w:tcPr>
+    </w:tblStylePr>
+  </w:style>
+  <w:style w:type="paragraph" w:styleId="Prrafodelista">
+    <w:name w:val="List Paragraph"/>
+    <w:basedOn w:val="Normal"/>
+    <w:uiPriority w:val="34"/>
+    <w:rsid w:val="001E704F"/>
+    <w:pPr>
+      <w:ind w:left="708"/>
+    </w:pPr>
+  </w:style>
+  <w:style w:type="paragraph" w:customStyle="1" w:styleId="Pie-Documento">
+    <w:name w:val="Pie-Documento"/>
+    <w:basedOn w:val="Normal"/>
+    <w:link w:val="Pie-DocumentoCar"/>
+    <w:qFormat/>
+    <w:rsid w:val="001E704F"/>
+    <w:pPr>
+      <w:jc w:val="left"/>
+    </w:pPr>
+    <w:rPr>
+      <w:b/>
+      <w:bCs/>
+      <w:iCs/>
+      <w:color w:val="A1A1A1"/>
+      <w:sz w:val="13"/>
+      <w:szCs w:val="13"/>
+    </w:rPr>
+  </w:style>
+  <w:style w:type="character" w:customStyle="1" w:styleId="Pie-DocumentoCar">
+    <w:name w:val="Pie-Documento Car"/>
+    <w:link w:val="Pie-Documento"/>
+    <w:rsid w:val="001E704F"/>
+    <w:rPr>
+      <w:rFonts w:ascii="Open Sans" w:hAnsi="Open Sans"/>
+      <w:b/>
+      <w:bCs/>
+      <w:iCs/>
+      <w:color w:val="A1A1A1"/>
+      <w:sz w:val="13"/>
+      <w:szCs w:val="13"/>
+      <w:lang w:eastAsia="en-US"/>
+    </w:rPr>
+  </w:style>
+</w:styles>
+</file>
+
+<file path=word/stylesWithEffects.xml><?xml version="1.0" encoding="utf-8"?>
+<w:styles xmlns:wpc="http://schemas.microsoft.com/office/word/2010/wordprocessingCanvas" xmlns:mc="http://schemas.openxmlformats.org/markup-compatibility/2006" xmlns:o="urn:schemas-microsoft-com:office:office" xmlns:r="http://schemas.openxmlformats.org/officeDocument/2006/relationships" xmlns:m="http://schemas.openxmlformats.org/officeDocument/2006/math" xmlns:v="urn:schemas-microsoft-com:vml" xmlns:wp14="http://schemas.microsoft.com/office/word/2010/wordprocessingDrawing" xmlns:wp="http://schemas.openxmlformats.org/drawingml/2006/wordprocessingDrawing" xmlns:w10="urn:schemas-microsoft-com:office:word" xmlns:w="http://schemas.openxmlformats.org/wordprocessingml/2006/main" xmlns:w14="http://schemas.microsoft.com/office/word/2010/wordml" xmlns:wpg="http://schemas.microsoft.com/office/word/2010/wordprocessingGroup" xmlns:wpi="http://schemas.microsoft.com/office/word/2010/wordprocessingInk" xmlns:wne="http://schemas.microsoft.com/office/word/2006/wordml" xmlns:wps="http://schemas.microsoft.com/office/word/2010/wordprocessingShape" mc:Ignorable="w14 wp14">
+  <w:docDefaults>
+    <w:rPrDefault>
+      <w:rPr>
+        <w:rFonts w:ascii="Calibri" w:eastAsia="Calibri" w:hAnsi="Calibri" w:cs="Times New Roman"/>
+        <w:lang w:val="es-CL" w:eastAsia="es-CL" w:bidi="ar-SA"/>
+      </w:rPr>
+    </w:rPrDefault>
+    <w:pPrDefault/>
+  </w:docDefaults>
+  <w:latentStyles w:defLockedState="0" w:defUIPriority="99" w:defSemiHidden="1" w:defUnhideWhenUsed="1" w:defQFormat="0" w:count="267">
+    <w:lsdException w:name="Normal" w:semiHidden="0" w:uiPriority="0" w:unhideWhenUsed="0" w:qFormat="1"/>
+    <w:lsdException w:name="heading 1" w:semiHidden="0" w:uiPriority="9" w:unhideWhenUsed="0" w:qFormat="1"/>
+    <w:lsdException w:name="heading 2" w:uiPriority="9" w:qFormat="1"/>
+    <w:lsdException w:name="heading 3" w:uiPriority="9"/>
+    <w:lsdException w:name="heading 4" w:uiPriority="9"/>
+    <w:lsdException w:name="heading 5" w:uiPriority="9"/>
+    <w:lsdException w:name="heading 6" w:uiPriority="9" w:qFormat="1"/>
+    <w:lsdException w:name="heading 7" w:uiPriority="9" w:qFormat="1"/>
+    <w:lsdException w:name="heading 8" w:uiPriority="9" w:qFormat="1"/>
+    <w:lsdException w:name="heading 9" w:uiPriority="9" w:qFormat="1"/>
+    <w:lsdException w:name="toc 1" w:uiPriority="39"/>
+    <w:lsdException w:name="toc 2" w:uiPriority="39"/>
+    <w:lsdException w:name="toc 3" w:uiPriority="39"/>
+    <w:lsdException w:name="toc 4" w:uiPriority="39"/>
+    <w:lsdException w:name="toc 5" w:uiPriority="39"/>
+    <w:lsdException w:name="toc 6" w:uiPriority="39"/>
+    <w:lsdException w:name="toc 7" w:uiPriority="39"/>
+    <w:lsdException w:name="toc 8" w:uiPriority="39"/>
+    <w:lsdException w:name="toc 9" w:uiPriority="39"/>
+    <w:lsdException w:name="caption" w:uiPriority="35" w:qFormat="1"/>
+    <w:lsdException w:name="Title" w:semiHidden="0" w:uiPriority="10" w:unhideWhenUsed="0"/>
+    <w:lsdException w:name="Default Paragraph Font" w:uiPriority="1"/>
+    <w:lsdException w:name="Subtitle" w:semiHidden="0" w:uiPriority="11" w:unhideWhenUsed="0" w:qFormat="1"/>
+    <w:lsdException w:name="Strong" w:semiHidden="0" w:uiPriority="22" w:unhideWhenUsed="0"/>
+    <w:lsdException w:name="Emphasis" w:semiHidden="0" w:uiPriority="20" w:unhideWhenUsed="0" w:qFormat="1"/>
+    <w:lsdException w:name="Table Grid" w:semiHidden="0" w:uiPriority="59" w:unhideWhenUsed="0"/>
+    <w:lsdException w:name="Placeholder Text" w:unhideWhenUsed="0"/>
+    <w:lsdException w:name="No Spacing" w:semiHidden="0" w:uiPriority="1" w:unhideWhenUsed="0" w:qFormat="1"/>
+    <w:lsdException w:name="Light Shading" w:semiHidden="0" w:uiPriority="60" w:unhideWhenUsed="0"/>
+    <w:lsdException w:name="Light List" w:semiHidden="0" w:uiPriority="61" w:unhideWhenUsed="0"/>
+    <w:lsdException w:name="Light Grid" w:semiHidden="0" w:uiPriority="62" w:unhideWhenUsed="0"/>
+    <w:lsdException w:name="Medium Shading 1" w:semiHidden="0" w:uiPriority="63" w:unhideWhenUsed="0"/>
+    <w:lsdException w:name="Medium Shading 2" w:semiHidden="0" w:uiPriority="64" w:unhideWhenUsed="0"/>
+    <w:lsdException w:name="Medium List 1" w:semiHidden="0" w:uiPriority="65" w:unhideWhenUsed="0"/>
+    <w:lsdException w:name="Medium List 2" w:semiHidden="0" w:uiPriority="66" w:unhideWhenUsed="0"/>
+    <w:lsdException w:name="Medium Grid 1" w:semiHidden="0" w:uiPriority="67" w:unhideWhenUsed="0"/>
+    <w:lsdException w:name="Medium Grid 2" w:semiHidden="0" w:uiPriority="68" w:unhideWhenUsed="0"/>
+    <w:lsdException w:name="Medium Grid 3" w:semiHidden="0" w:uiPriority="69" w:unhideWhenUsed="0"/>
+    <w:lsdException w:name="Dark List" w:semiHidden="0" w:uiPriority="70" w:unhideWhenUsed="0"/>
+    <w:lsdException w:name="Colorful Shading" w:semiHidden="0" w:uiPriority="71" w:unhideWhenUsed="0"/>
+    <w:lsdException w:name="Colorful List" w:semiHidden="0" w:uiPriority="72" w:unhideWhenUsed="0"/>
+    <w:lsdException w:name="Colorful Grid" w:semiHidden="0" w:uiPriority="73" w:unhideWhenUsed="0"/>
+    <w:lsdException w:name="Light Shading Accent 1" w:semiHidden="0" w:uiPriority="60" w:unhideWhenUsed="0"/>
+    <w:lsdException w:name="Light List Accent 1" w:semiHidden="0" w:uiPriority="61" w:unhideWhenUsed="0"/>
+    <w:lsdException w:name="Light Grid Accent 1" w:semiHidden="0" w:uiPriority="62" w:unhideWhenUsed="0"/>
+    <w:lsdException w:name="Medium Shading 1 Accent 1" w:semiHidden="0" w:uiPriority="63" w:unhideWhenUsed="0"/>
+    <w:lsdException w:name="Medium Shading 2 Accent 1" w:semiHidden="0" w:uiPriority="64" w:unhideWhenUsed="0"/>
+    <w:lsdException w:name="Medium List 1 Accent 1" w:semiHidden="0" w:uiPriority="65" w:unhideWhenUsed="0"/>
+    <w:lsdException w:name="Revision" w:unhideWhenUsed="0"/>
+    <w:lsdException w:name="List Paragraph" w:semiHidden="0" w:uiPriority="34" w:unhideWhenUsed="0"/>
+    <w:lsdException w:name="Quote" w:semiHidden="0" w:uiPriority="29" w:unhideWhenUsed="0" w:qFormat="1"/>
+    <w:lsdException w:name="Intense Quote" w:semiHidden="0" w:uiPriority="30" w:unhideWhenUsed="0" w:qFormat="1"/>
+    <w:lsdException w:name="Medium List 2 Accent 1" w:semiHidden="0" w:uiPriority="66" w:unhideWhenUsed="0"/>
+    <w:lsdException w:name="Medium Grid 1 Accent 1" w:semiHidden="0" w:uiPriority="67" w:unhideWhenUsed="0"/>
+    <w:lsdException w:name="Medium Grid 2 Accent 1" w:semiHidden="0" w:uiPriority="68" w:unhideWhenUsed="0"/>
+    <w:lsdException w:name="Medium Grid 3 Accent 1" w:semiHidden="0" w:uiPriority="69" w:unhideWhenUsed="0"/>
+    <w:lsdException w:name="Dark List Accent 1" w:semiHidden="0" w:uiPriority="70" w:unhideWhenUsed="0"/>
+    <w:lsdException w:name="Colorful Shading Accent 1" w:semiHidden="0" w:uiPriority="71" w:unhideWhenUsed="0"/>
+    <w:lsdException w:name="Colorful List Accent 1" w:semiHidden="0" w:uiPriority="72" w:unhideWhenUsed="0"/>
+    <w:lsdException w:name="Colorful Grid Accent 1" w:semiHidden="0" w:uiPriority="73" w:unhideWhenUsed="0"/>
+    <w:lsdException w:name="Light Shading Accent 2" w:semiHidden="0" w:uiPriority="60" w:unhideWhenUsed="0"/>
+    <w:lsdException w:name="Light List Accent 2" w:semiHidden="0" w:uiPriority="61" w:unhideWhenUsed="0"/>
+    <w:lsdException w:name="Light Grid Accent 2" w:semiHidden="0" w:uiPriority="62" w:unhideWhenUsed="0"/>
+    <w:lsdException w:name="Medium Shading 1 Accent 2" w:semiHidden="0" w:uiPriority="63" w:unhideWhenUsed="0"/>
+    <w:lsdException w:name="Medium Shading 2 Accent 2" w:semiHidden="0" w:uiPriority="64" w:unhideWhenUsed="0"/>
+    <w:lsdException w:name="Medium List 1 Accent 2" w:semiHidden="0" w:uiPriority="65" w:unhideWhenUsed="0"/>
+    <w:lsdException w:name="Medium List 2 Accent 2" w:semiHidden="0" w:uiPriority="66" w:unhideWhenUsed="0"/>
+    <w:lsdException w:name="Medium Grid 1 Accent 2" w:semiHidden="0" w:uiPriority="67" w:unhideWhenUsed="0"/>
+    <w:lsdException w:name="Medium Grid 2 Accent 2" w:semiHidden="0" w:uiPriority="68" w:unhideWhenUsed="0"/>
+    <w:lsdException w:name="Medium Grid 3 Accent 2" w:semiHidden="0" w:uiPriority="69" w:unhideWhenUsed="0"/>
+    <w:lsdException w:name="Dark List Accent 2" w:semiHidden="0" w:uiPriority="70" w:unhideWhenUsed="0"/>
+    <w:lsdException w:name="Colorful Shading Accent 2" w:semiHidden="0" w:uiPriority="71" w:unhideWhenUsed="0"/>
+    <w:lsdException w:name="Colorful List Accent 2" w:semiHidden="0" w:uiPriority="72" w:unhideWhenUsed="0"/>
+    <w:lsdException w:name="Colorful Grid Accent 2" w:semiHidden="0" w:uiPriority="73" w:unhideWhenUsed="0"/>
+    <w:lsdException w:name="Light Shading Accent 3" w:semiHidden="0" w:uiPriority="60" w:unhideWhenUsed="0"/>
+    <w:lsdException w:name="Light List Accent 3" w:semiHidden="0" w:uiPriority="61" w:unhideWhenUsed="0"/>
+    <w:lsdException w:name="Light Grid Accent 3" w:semiHidden="0" w:uiPriority="62" w:unhideWhenUsed="0"/>
+    <w:lsdException w:name="Medium Shading 1 Accent 3" w:semiHidden="0" w:uiPriority="63" w:unhideWhenUsed="0"/>
+    <w:lsdException w:name="Medium Shading 2 Accent 3" w:semiHidden="0" w:uiPriority="64" w:unhideWhenUsed="0"/>
+    <w:lsdException w:name="Medium List 1 Accent 3" w:semiHidden="0" w:uiPriority="65" w:unhideWhenUsed="0"/>
+    <w:lsdException w:name="Medium List 2 Accent 3" w:semiHidden="0" w:uiPriority="66" w:unhideWhenUsed="0"/>
+    <w:lsdException w:name="Medium Grid 1 Accent 3" w:semiHidden="0" w:uiPriority="67" w:unhideWhenUsed="0"/>
+    <w:lsdException w:name="Medium Grid 2 Accent 3" w:semiHidden="0" w:uiPriority="68" w:unhideWhenUsed="0"/>
+    <w:lsdException w:name="Medium Grid 3 Accent 3" w:semiHidden="0" w:uiPriority="69" w:unhideWhenUsed="0"/>
+    <w:lsdException w:name="Dark List Accent 3" w:semiHidden="0" w:uiPriority="70" w:unhideWhenUsed="0"/>
+    <w:lsdException w:name="Colorful Shading Accent 3" w:semiHidden="0" w:uiPriority="71" w:unhideWhenUsed="0"/>
+    <w:lsdException w:name="Colorful List Accent 3" w:semiHidden="0" w:uiPriority="72" w:unhideWhenUsed="0"/>
+    <w:lsdException w:name="Colorful Grid Accent 3" w:semiHidden="0" w:uiPriority="73" w:unhideWhenUsed="0"/>
+    <w:lsdException w:name="Light Shading Accent 4" w:semiHidden="0" w:uiPriority="60" w:unhideWhenUsed="0"/>
+    <w:lsdException w:name="Light List Accent 4" w:semiHidden="0" w:uiPriority="61" w:unhideWhenUsed="0"/>
+    <w:lsdException w:name="Light Grid Accent 4" w:semiHidden="0" w:uiPriority="62" w:unhideWhenUsed="0"/>
+    <w:lsdException w:name="Medium Shading 1 Accent 4" w:semiHidden="0" w:uiPriority="63" w:unhideWhenUsed="0"/>
+    <w:lsdException w:name="Medium Shading 2 Accent 4" w:semiHidden="0" w:uiPriority="64" w:unhideWhenUsed="0"/>
+    <w:lsdException w:name="Medium List 1 Accent 4" w:semiHidden="0" w:uiPriority="65" w:unhideWhenUsed="0"/>
+    <w:lsdException w:name="Medium List 2 Accent 4" w:semiHidden="0" w:uiPriority="66" w:unhideWhenUsed="0"/>
+    <w:lsdException w:name="Medium Grid 1 Accent 4" w:semiHidden="0" w:uiPriority="67" w:unhideWhenUsed="0"/>
+    <w:lsdException w:name="Medium Grid 2 Accent 4" w:semiHidden="0" w:uiPriority="68" w:unhideWhenUsed="0"/>
+    <w:lsdException w:name="Medium Grid 3 Accent 4" w:semiHidden="0" w:uiPriority="69" w:unhideWhenUsed="0"/>
+    <w:lsdException w:name="Dark List Accent 4" w:semiHidden="0" w:uiPriority="70" w:unhideWhenUsed="0"/>
+    <w:lsdException w:name="Colorful Shading Accent 4" w:semiHidden="0" w:uiPriority="71" w:unhideWhenUsed="0"/>
+    <w:lsdException w:name="Colorful List Accent 4" w:semiHidden="0" w:uiPriority="72" w:unhideWhenUsed="0"/>
+    <w:lsdException w:name="Colorful Grid Accent 4" w:semiHidden="0" w:uiPriority="73" w:unhideWhenUsed="0"/>
+    <w:lsdException w:name="Light Shading Accent 5" w:semiHidden="0" w:uiPriority="60" w:unhideWhenUsed="0"/>
+    <w:lsdException w:name="Light List Accent 5" w:semiHidden="0" w:uiPriority="61" w:unhideWhenUsed="0"/>
+    <w:lsdException w:name="Light Grid Accent 5" w:semiHidden="0" w:uiPriority="62" w:unhideWhenUsed="0"/>
+    <w:lsdException w:name="Medium Shading 1 Accent 5" w:semiHidden="0" w:uiPriority="63" w:unhideWhenUsed="0"/>
+    <w:lsdException w:name="Medium Shading 2 Accent 5" w:semiHidden="0" w:uiPriority="64" w:unhideWhenUsed="0"/>
+    <w:lsdException w:name="Medium List 1 Accent 5" w:semiHidden="0" w:uiPriority="65" w:unhideWhenUsed="0"/>
+    <w:lsdException w:name="Medium List 2 Accent 5" w:semiHidden="0" w:uiPriority="66" w:unhideWhenUsed="0"/>
+    <w:lsdException w:name="Medium Grid 1 Accent 5" w:semiHidden="0" w:uiPriority="67" w:unhideWhenUsed="0"/>
+    <w:lsdException w:name="Medium Grid 2 Accent 5" w:semiHidden="0" w:uiPriority="68" w:unhideWhenUsed="0"/>
+    <w:lsdException w:name="Medium Grid 3 Accent 5" w:semiHidden="0" w:uiPriority="69" w:unhideWhenUsed="0"/>
+    <w:lsdException w:name="Dark List Accent 5" w:semiHidden="0" w:uiPriority="70" w:unhideWhenUsed="0"/>
+    <w:lsdException w:name="Colorful Shading Accent 5" w:semiHidden="0" w:uiPriority="71" w:unhideWhenUsed="0"/>
+    <w:lsdException w:name="Colorful List Accent 5" w:semiHidden="0" w:uiPriority="72" w:unhideWhenUsed="0"/>
+    <w:lsdException w:name="Colorful Grid Accent 5" w:semiHidden="0" w:uiPriority="73" w:unhideWhenUsed="0"/>
+    <w:lsdException w:name="Light Shading Accent 6" w:semiHidden="0" w:uiPriority="60" w:unhideWhenUsed="0"/>
+    <w:lsdException w:name="Light List Accent 6" w:semiHidden="0" w:uiPriority="61" w:unhideWhenUsed="0"/>
+    <w:lsdException w:name="Light Grid Accent 6" w:semiHidden="0" w:uiPriority="62" w:unhideWhenUsed="0"/>
+    <w:lsdException w:name="Medium Shading 1 Accent 6" w:semiHidden="0" w:uiPriority="63" w:unhideWhenUsed="0"/>
+    <w:lsdException w:name="Medium Shading 2 Accent 6" w:semiHidden="0" w:uiPriority="64" w:unhideWhenUsed="0"/>
+    <w:lsdException w:name="Medium List 1 Accent 6" w:semiHidden="0" w:uiPriority="65" w:unhideWhenUsed="0"/>
+    <w:lsdException w:name="Medium List 2 Accent 6" w:semiHidden="0" w:uiPriority="66" w:unhideWhenUsed="0"/>
+    <w:lsdException w:name="Medium Grid 1 Accent 6" w:semiHidden="0" w:uiPriority="67" w:unhideWhenUsed="0"/>
+    <w:lsdException w:name="Medium Grid 2 Accent 6" w:semiHidden="0" w:uiPriority="68" w:unhideWhenUsed="0"/>
+    <w:lsdException w:name="Medium Grid 3 Accent 6" w:semiHidden="0" w:uiPriority="69" w:unhideWhenUsed="0"/>
+    <w:lsdException w:name="Dark List Accent 6" w:semiHidden="0" w:uiPriority="70" w:unhideWhenUsed="0"/>
+    <w:lsdException w:name="Colorful Shading Accent 6" w:semiHidden="0" w:uiPriority="71" w:unhideWhenUsed="0"/>
+    <w:lsdException w:name="Colorful List Accent 6" w:semiHidden="0" w:uiPriority="72" w:unhideWhenUsed="0"/>
+    <w:lsdException w:name="Colorful Grid Accent 6" w:semiHidden="0" w:uiPriority="73" w:unhideWhenUsed="0"/>
+    <w:lsdException w:name="Subtle Emphasis" w:semiHidden="0" w:uiPriority="19" w:unhideWhenUsed="0" w:qFormat="1"/>
+    <w:lsdException w:name="Intense Emphasis" w:semiHidden="0" w:uiPriority="21" w:unhideWhenUsed="0" w:qFormat="1"/>
+    <w:lsdException w:name="Subtle Reference" w:semiHidden="0" w:uiPriority="31" w:unhideWhenUsed="0"/>
+    <w:lsdException w:name="Intense Reference" w:semiHidden="0" w:uiPriority="32" w:unhideWhenUsed="0"/>
+    <w:lsdException w:name="Book Title" w:semiHidden="0" w:uiPriority="33" w:unhideWhenUsed="0"/>
+    <w:lsdException w:name="Bibliography" w:uiPriority="37"/>
+    <w:lsdException w:name="TOC Heading" w:uiPriority="39" w:qFormat="1"/>
+  </w:latentStyles>
+  <w:style w:type="paragraph" w:default="1" w:styleId="Normal">
+    <w:name w:val="Normal"/>
+    <w:aliases w:val="Párrafo Normal"/>
+    <w:qFormat/>
+    <w:rsid w:val="00DD0217"/>
+    <w:pPr>
+      <w:spacing w:after="200" w:line="276" w:lineRule="auto"/>
+      <w:jc w:val="both"/>
+    </w:pPr>
+    <w:rPr>
+      <w:rFonts w:ascii="Open Sans" w:hAnsi="Open Sans"/>
+      <w:szCs w:val="22"/>
+      <w:lang w:eastAsia="en-US"/>
+    </w:rPr>
+  </w:style>
+  <w:style w:type="paragraph" w:styleId="Ttulo1">
+    <w:name w:val="heading 1"/>
+    <w:basedOn w:val="Normal"/>
+    <w:next w:val="Normal"/>
+    <w:link w:val="Ttulo1Car"/>
+    <w:uiPriority w:val="9"/>
+    <w:qFormat/>
+    <w:rsid w:val="00D36C84"/>
+    <w:pPr>
+      <w:keepNext/>
+      <w:keepLines/>
+      <w:spacing w:before="120" w:after="120" w:line="340" w:lineRule="exact"/>
+      <w:jc w:val="center"/>
+      <w:outlineLvl w:val="0"/>
+    </w:pPr>
+    <w:rPr>
+      <w:rFonts w:eastAsia="Times New Roman"/>
+      <w:bCs/>
+      <w:caps/>
+      <w:color w:val="113E8B"/>
+      <w:sz w:val="36"/>
+      <w:szCs w:val="28"/>
+    </w:rPr>
+  </w:style>
+  <w:style w:type="paragraph" w:styleId="Ttulo2">
+    <w:name w:val="heading 2"/>
+    <w:aliases w:val="Sub-Título"/>
+    <w:basedOn w:val="Normal"/>
+    <w:next w:val="Normal"/>
+    <w:link w:val="Ttulo2Car"/>
+    <w:uiPriority w:val="9"/>
+    <w:unhideWhenUsed/>
+    <w:qFormat/>
+    <w:rsid w:val="001E704F"/>
+    <w:pPr>
+      <w:keepNext/>
+      <w:keepLines/>
+      <w:spacing w:before="200" w:after="0"/>
+      <w:outlineLvl w:val="1"/>
+    </w:pPr>
+    <w:rPr>
+      <w:rFonts w:eastAsia="Times New Roman"/>
+      <w:b/>
+      <w:bCs/>
+      <w:color w:val="113E8B"/>
+      <w:sz w:val="26"/>
+      <w:szCs w:val="26"/>
+    </w:rPr>
+  </w:style>
+  <w:style w:type="paragraph" w:styleId="Ttulo3">
+    <w:name w:val="heading 3"/>
+    <w:basedOn w:val="Normal"/>
+    <w:next w:val="Normal"/>
+    <w:link w:val="Ttulo3Car"/>
+    <w:uiPriority w:val="9"/>
+    <w:unhideWhenUsed/>
+    <w:rsid w:val="005B4385"/>
+    <w:pPr>
+      <w:keepNext/>
+      <w:keepLines/>
+      <w:spacing w:before="200" w:after="0"/>
+      <w:outlineLvl w:val="2"/>
+    </w:pPr>
+    <w:rPr>
+      <w:rFonts w:eastAsia="Times New Roman"/>
+      <w:b/>
+      <w:bCs/>
+      <w:color w:val="009BAC"/>
+      <w:sz w:val="26"/>
+    </w:rPr>
+  </w:style>
+  <w:style w:type="paragraph" w:styleId="Ttulo4">
+    <w:name w:val="heading 4"/>
+    <w:basedOn w:val="Normal"/>
+    <w:next w:val="Normal"/>
+    <w:link w:val="Ttulo4Car"/>
+    <w:uiPriority w:val="9"/>
+    <w:unhideWhenUsed/>
+    <w:rsid w:val="00EA43BE"/>
+    <w:pPr>
+      <w:keepNext/>
+      <w:keepLines/>
+      <w:spacing w:before="200" w:after="0"/>
+      <w:outlineLvl w:val="3"/>
+    </w:pPr>
+    <w:rPr>
+      <w:rFonts w:eastAsia="Times New Roman"/>
+      <w:b/>
+      <w:bCs/>
+      <w:iCs/>
+      <w:color w:val="009BAC"/>
+    </w:rPr>
+  </w:style>
+  <w:style w:type="character" w:default="1" w:styleId="Fuentedeprrafopredeter">
+    <w:name w:val="Default Paragraph Font"/>
+    <w:uiPriority w:val="1"/>
+    <w:unhideWhenUsed/>
+  </w:style>
+  <w:style w:type="table" w:default="1" w:styleId="Tablanormal">
+    <w:name w:val="Normal Table"/>
+    <w:uiPriority w:val="99"/>
+    <w:semiHidden/>
+    <w:unhideWhenUsed/>
+    <w:tblPr>
+      <w:tblInd w:w="0" w:type="dxa"/>
+      <w:tblCellMar>
+        <w:top w:w="0" w:type="dxa"/>
+        <w:left w:w="108" w:type="dxa"/>
+        <w:bottom w:w="0" w:type="dxa"/>
+        <w:right w:w="108" w:type="dxa"/>
+      </w:tblCellMar>
+    </w:tblPr>
+  </w:style>
+  <w:style w:type="numbering" w:default="1" w:styleId="Sinlista">
+    <w:name w:val="No List"/>
+    <w:uiPriority w:val="99"/>
+    <w:semiHidden/>
+    <w:unhideWhenUsed/>
+  </w:style>
+  <w:style w:type="character" w:customStyle="1" w:styleId="Ttulo1Car">
+    <w:name w:val="Título 1 Car"/>
+    <w:link w:val="Ttulo1"/>
+    <w:uiPriority w:val="9"/>
+    <w:rsid w:val="00D36C84"/>
+    <w:rPr>
+      <w:rFonts w:ascii="Open Sans" w:eastAsia="Times New Roman" w:hAnsi="Open Sans" w:cs="Times New Roman"/>
+      <w:bCs/>
+      <w:caps/>
+      <w:color w:val="113E8B"/>
+      <w:sz w:val="36"/>
+      <w:szCs w:val="28"/>
+    </w:rPr>
+  </w:style>
+  <w:style w:type="character" w:customStyle="1" w:styleId="Ttulo2Car">
+    <w:name w:val="Título 2 Car"/>
+    <w:aliases w:val="Sub-Título Car"/>
+    <w:link w:val="Ttulo2"/>
+    <w:uiPriority w:val="9"/>
+    <w:rsid w:val="001E704F"/>
+    <w:rPr>
+      <w:rFonts w:ascii="Open Sans" w:eastAsia="Times New Roman" w:hAnsi="Open Sans"/>
+      <w:b/>
+      <w:bCs/>
+      <w:color w:val="113E8B"/>
+      <w:sz w:val="26"/>
+      <w:szCs w:val="26"/>
+      <w:lang w:eastAsia="en-US"/>
+    </w:rPr>
+  </w:style>
+  <w:style w:type="character" w:customStyle="1" w:styleId="Ttulo3Car">
+    <w:name w:val="Título 3 Car"/>
+    <w:link w:val="Ttulo3"/>
+    <w:uiPriority w:val="9"/>
+    <w:rsid w:val="005B4385"/>
+    <w:rPr>
+      <w:rFonts w:eastAsia="Times New Roman" w:cs="Times New Roman"/>
+      <w:b/>
+      <w:bCs/>
+      <w:color w:val="009BAC"/>
+      <w:sz w:val="26"/>
+    </w:rPr>
+  </w:style>
+  <w:style w:type="character" w:customStyle="1" w:styleId="Ttulo4Car">
+    <w:name w:val="Título 4 Car"/>
+    <w:link w:val="Ttulo4"/>
+    <w:uiPriority w:val="9"/>
+    <w:rsid w:val="00EA43BE"/>
+    <w:rPr>
+      <w:rFonts w:ascii="Open Sans" w:eastAsia="Times New Roman" w:hAnsi="Open Sans" w:cs="Times New Roman"/>
+      <w:b/>
+      <w:bCs/>
+      <w:iCs/>
+      <w:color w:val="009BAC"/>
+      <w:sz w:val="20"/>
+    </w:rPr>
+  </w:style>
+  <w:style w:type="table" w:styleId="Tablaconcuadrcula">
+    <w:name w:val="Table Grid"/>
+    <w:basedOn w:val="Tablanormal"/>
+    <w:uiPriority w:val="59"/>
+    <w:rsid w:val="005B4385"/>
+    <w:tblPr>
+      <w:tblInd w:w="0" w:type="dxa"/>
+      <w:tblBorders>
+        <w:top w:val="single" w:sz="4" w:space="0" w:color="auto"/>
+        <w:left w:val="single" w:sz="4" w:space="0" w:color="auto"/>
+        <w:bottom w:val="single" w:sz="4" w:space="0" w:color="auto"/>
+        <w:right w:val="single" w:sz="4" w:space="0" w:color="auto"/>
+        <w:insideH w:val="single" w:sz="4" w:space="0" w:color="auto"/>
+        <w:insideV w:val="single" w:sz="4" w:space="0" w:color="auto"/>
+      </w:tblBorders>
+      <w:tblCellMar>
+        <w:top w:w="0" w:type="dxa"/>
+        <w:left w:w="108" w:type="dxa"/>
+        <w:bottom w:w="0" w:type="dxa"/>
+        <w:right w:w="108" w:type="dxa"/>
+      </w:tblCellMar>
+    </w:tblPr>
+  </w:style>
+  <w:style w:type="table" w:styleId="Cuadrculamedia3-nfasis4">
+    <w:name w:val="Medium Grid 3 Accent 4"/>
+    <w:basedOn w:val="Tablanormal"/>
+    <w:uiPriority w:val="69"/>
+    <w:rsid w:val="005B4385"/>
+    <w:tblPr>
+      <w:tblStyleRowBandSize w:val="1"/>
+      <w:tblStyleColBandSize w:val="1"/>
+      <w:tblInd w:w="0" w:type="dxa"/>
+      <w:tblBorders>
+        <w:top w:val="single" w:sz="8" w:space="0" w:color="FFFFFF"/>
+        <w:left w:val="single" w:sz="8" w:space="0" w:color="FFFFFF"/>
+        <w:bottom w:val="single" w:sz="8" w:space="0" w:color="FFFFFF"/>
+        <w:right w:val="single" w:sz="8" w:space="0" w:color="FFFFFF"/>
+        <w:insideH w:val="single" w:sz="6" w:space="0" w:color="FFFFFF"/>
+        <w:insideV w:val="single" w:sz="6" w:space="0" w:color="FFFFFF"/>
+      </w:tblBorders>
+      <w:tblCellMar>
+        <w:top w:w="0" w:type="dxa"/>
+        <w:left w:w="108" w:type="dxa"/>
+        <w:bottom w:w="0" w:type="dxa"/>
+        <w:right w:w="108" w:type="dxa"/>
+      </w:tblCellMar>
+    </w:tblPr>
+    <w:tcPr>
+      <w:shd w:val="clear" w:color="auto" w:fill="B0CAF5"/>
+    </w:tcPr>
+    <w:tblStylePr w:type="firstRow">
+      <w:rPr>
+        <w:b/>
+        <w:bCs/>
+        <w:i w:val="0"/>
+        <w:iCs w:val="0"/>
+        <w:color w:val="FFFFFF"/>
+      </w:rPr>
+      <w:tblPr/>
+      <w:tcPr>
+        <w:tcBorders>
+          <w:top w:val="single" w:sz="8" w:space="0" w:color="FFFFFF"/>
+          <w:left w:val="single" w:sz="8" w:space="0" w:color="FFFFFF"/>
+          <w:bottom w:val="single" w:sz="24" w:space="0" w:color="FFFFFF"/>
+          <w:right w:val="single" w:sz="8" w:space="0" w:color="FFFFFF"/>
+          <w:insideH w:val="nil"/>
+          <w:insideV w:val="single" w:sz="8" w:space="0" w:color="FFFFFF"/>
+        </w:tcBorders>
+        <w:shd w:val="clear" w:color="auto" w:fill="113E8B"/>
+      </w:tcPr>
+    </w:tblStylePr>
+    <w:tblStylePr w:type="lastRow">
+      <w:rPr>
+        <w:b/>
+        <w:bCs/>
+        <w:i w:val="0"/>
+        <w:iCs w:val="0"/>
+        <w:color w:val="FFFFFF"/>
+      </w:rPr>
+      <w:tblPr/>
+      <w:tcPr>
+        <w:tcBorders>
+          <w:top w:val="single" w:sz="24" w:space="0" w:color="FFFFFF"/>
+          <w:left w:val="single" w:sz="8" w:space="0" w:color="FFFFFF"/>
+          <w:bottom w:val="single" w:sz="8" w:space="0" w:color="FFFFFF"/>
+          <w:right w:val="single" w:sz="8" w:space="0" w:color="FFFFFF"/>
+          <w:insideH w:val="nil"/>
+          <w:insideV w:val="single" w:sz="8" w:space="0" w:color="FFFFFF"/>
+        </w:tcBorders>
+        <w:shd w:val="clear" w:color="auto" w:fill="113E8B"/>
+      </w:tcPr>
+    </w:tblStylePr>
+    <w:tblStylePr w:type="firstCol">
+      <w:rPr>
+        <w:b/>
+        <w:bCs/>
+        <w:i w:val="0"/>
+        <w:iCs w:val="0"/>
+        <w:color w:val="FFFFFF"/>
+      </w:rPr>
+      <w:tblPr/>
+      <w:tcPr>
+        <w:tcBorders>
+          <w:left w:val="single" w:sz="8" w:space="0" w:color="FFFFFF"/>
+          <w:right w:val="single" w:sz="24" w:space="0" w:color="FFFFFF"/>
+          <w:insideH w:val="nil"/>
+          <w:insideV w:val="nil"/>
+        </w:tcBorders>
+        <w:shd w:val="clear" w:color="auto" w:fill="113E8B"/>
+      </w:tcPr>
+    </w:tblStylePr>
+    <w:tblStylePr w:type="lastCol">
+      <w:rPr>
+        <w:b/>
+        <w:bCs/>
+        <w:i w:val="0"/>
+        <w:iCs w:val="0"/>
+        <w:color w:val="FFFFFF"/>
+      </w:rPr>
+      <w:tblPr/>
+      <w:tcPr>
+        <w:tcBorders>
+          <w:top w:val="nil"/>
+          <w:left w:val="single" w:sz="24" w:space="0" w:color="FFFFFF"/>
+          <w:bottom w:val="nil"/>
+          <w:right w:val="nil"/>
+          <w:insideH w:val="nil"/>
+          <w:insideV w:val="nil"/>
+        </w:tcBorders>
+        <w:shd w:val="clear" w:color="auto" w:fill="113E8B"/>
+      </w:tcPr>
+    </w:tblStylePr>
+    <w:tblStylePr w:type="band1Vert">
+      <w:tblPr/>
+      <w:tcPr>
+        <w:tcBorders>
+          <w:top w:val="single" w:sz="8" w:space="0" w:color="FFFFFF"/>
+          <w:left w:val="single" w:sz="8" w:space="0" w:color="FFFFFF"/>
+          <w:bottom w:val="single" w:sz="8" w:space="0" w:color="FFFFFF"/>
+          <w:right w:val="single" w:sz="8" w:space="0" w:color="FFFFFF"/>
+          <w:insideH w:val="nil"/>
+          <w:insideV w:val="nil"/>
+        </w:tcBorders>
+        <w:shd w:val="clear" w:color="auto" w:fill="6194EB"/>
+      </w:tcPr>
+    </w:tblStylePr>
+    <w:tblStylePr w:type="band1Horz">
+      <w:tblPr/>
+      <w:tcPr>
+        <w:tcBorders>
+          <w:top w:val="single" w:sz="8" w:space="0" w:color="FFFFFF"/>
+          <w:left w:val="single" w:sz="8" w:space="0" w:color="FFFFFF"/>
+          <w:bottom w:val="single" w:sz="8" w:space="0" w:color="FFFFFF"/>
+          <w:right w:val="single" w:sz="8" w:space="0" w:color="FFFFFF"/>
+          <w:insideH w:val="single" w:sz="8" w:space="0" w:color="FFFFFF"/>
+          <w:insideV w:val="single" w:sz="8" w:space="0" w:color="FFFFFF"/>
+        </w:tcBorders>
+        <w:shd w:val="clear" w:color="auto" w:fill="6194EB"/>
+      </w:tcPr>
+    </w:tblStylePr>
+  </w:style>
+  <w:style w:type="table" w:styleId="Sombreadoclaro-nfasis1">
+    <w:name w:val="Light Shading Accent 1"/>
+    <w:basedOn w:val="Tablanormal"/>
+    <w:uiPriority w:val="60"/>
+    <w:rsid w:val="005B4385"/>
+    <w:rPr>
+      <w:color w:val="3476B1"/>
+    </w:rPr>
+    <w:tblPr>
+      <w:tblStyleRowBandSize w:val="1"/>
+      <w:tblStyleColBandSize w:val="1"/>
+      <w:tblInd w:w="0" w:type="dxa"/>
+      <w:tblBorders>
+        <w:top w:val="single" w:sz="8" w:space="0" w:color="629DD1"/>
+        <w:bottom w:val="single" w:sz="8" w:space="0" w:color="629DD1"/>
+      </w:tblBorders>
+      <w:tblCellMar>
+        <w:top w:w="0" w:type="dxa"/>
+        <w:left w:w="108" w:type="dxa"/>
+        <w:bottom w:w="0" w:type="dxa"/>
+        <w:right w:w="108" w:type="dxa"/>
+      </w:tblCellMar>
+    </w:tblPr>
+    <w:tblStylePr w:type="firstRow">
+      <w:pPr>
+        <w:spacing w:before="0" w:after="0" w:line="240" w:lineRule="auto"/>
+      </w:pPr>
+      <w:rPr>
+        <w:b/>
+        <w:bCs/>
+      </w:rPr>
+      <w:tblPr/>
+      <w:tcPr>
+        <w:tcBorders>
+          <w:top w:val="single" w:sz="8" w:space="0" w:color="629DD1"/>
+          <w:left w:val="nil"/>
+          <w:bottom w:val="single" w:sz="8" w:space="0" w:color="629DD1"/>
+          <w:right w:val="nil"/>
+          <w:insideH w:val="nil"/>
+          <w:insideV w:val="nil"/>
+        </w:tcBorders>
+      </w:tcPr>
+    </w:tblStylePr>
+    <w:tblStylePr w:type="lastRow">
+      <w:pPr>
+        <w:spacing w:before="0" w:after="0" w:line="240" w:lineRule="auto"/>
+      </w:pPr>
+      <w:rPr>
+        <w:b/>
+        <w:bCs/>
+      </w:rPr>
+      <w:tblPr/>
+      <w:tcPr>
+        <w:tcBorders>
+          <w:top w:val="single" w:sz="8" w:space="0" w:color="629DD1"/>
+          <w:left w:val="nil"/>
+          <w:bottom w:val="single" w:sz="8" w:space="0" w:color="629DD1"/>
+          <w:right w:val="nil"/>
+          <w:insideH w:val="nil"/>
+          <w:insideV w:val="nil"/>
+        </w:tcBorders>
+      </w:tcPr>
+    </w:tblStylePr>
+    <w:tblStylePr w:type="firstCol">
+      <w:rPr>
+        <w:b/>
+        <w:bCs/>
+      </w:rPr>
+    </w:tblStylePr>
+    <w:tblStylePr w:type="lastCol">
+      <w:rPr>
+        <w:b/>
+        <w:bCs/>
+      </w:rPr>
+    </w:tblStylePr>
+    <w:tblStylePr w:type="band1Vert">
+      <w:tblPr/>
+      <w:tcPr>
+        <w:tcBorders>
+          <w:left w:val="nil"/>
+          <w:right w:val="nil"/>
+          <w:insideH w:val="nil"/>
+          <w:insideV w:val="nil"/>
+        </w:tcBorders>
+        <w:shd w:val="clear" w:color="auto" w:fill="D8E6F3"/>
+      </w:tcPr>
+    </w:tblStylePr>
+    <w:tblStylePr w:type="band1Horz">
+      <w:tblPr/>
+      <w:tcPr>
+        <w:tcBorders>
+          <w:left w:val="nil"/>
+          <w:right w:val="nil"/>
+          <w:insideH w:val="nil"/>
+          <w:insideV w:val="nil"/>
+        </w:tcBorders>
+        <w:shd w:val="clear" w:color="auto" w:fill="D8E6F3"/>
+      </w:tcPr>
+    </w:tblStylePr>
+  </w:style>
+  <w:style w:type="table" w:styleId="Cuadrculamedia3-nfasis6">
+    <w:name w:val="Medium Grid 3 Accent 6"/>
+    <w:basedOn w:val="Tablanormal"/>
+    <w:uiPriority w:val="69"/>
+    <w:rsid w:val="005B4385"/>
+    <w:tblPr>
+      <w:tblStyleRowBandSize w:val="1"/>
+      <w:tblStyleColBandSize w:val="1"/>
+      <w:tblInd w:w="0" w:type="dxa"/>
+      <w:tblBorders>
+        <w:top w:val="single" w:sz="8" w:space="0" w:color="FFFFFF"/>
+        <w:left w:val="single" w:sz="8" w:space="0" w:color="FFFFFF"/>
+        <w:bottom w:val="single" w:sz="8" w:space="0" w:color="FFFFFF"/>
+        <w:right w:val="single" w:sz="8" w:space="0" w:color="FFFFFF"/>
+        <w:insideH w:val="single" w:sz="6" w:space="0" w:color="FFFFFF"/>
+        <w:insideV w:val="single" w:sz="6" w:space="0" w:color="FFFFFF"/>
+      </w:tblBorders>
+      <w:tblCellMar>
+        <w:top w:w="0" w:type="dxa"/>
+        <w:left w:w="108" w:type="dxa"/>
+        <w:bottom w:w="0" w:type="dxa"/>
+        <w:right w:w="108" w:type="dxa"/>
+      </w:tblCellMar>
+    </w:tblPr>
+    <w:tcPr>
+      <w:shd w:val="clear" w:color="auto" w:fill="F5F5F5"/>
+    </w:tcPr>
+    <w:tblStylePr w:type="firstRow">
+      <w:rPr>
+        <w:b/>
+        <w:bCs/>
+        <w:i w:val="0"/>
+        <w:iCs w:val="0"/>
+        <w:color w:val="FFFFFF"/>
+      </w:rPr>
+      <w:tblPr/>
+      <w:tcPr>
+        <w:tcBorders>
+          <w:top w:val="single" w:sz="8" w:space="0" w:color="FFFFFF"/>
+          <w:left w:val="single" w:sz="8" w:space="0" w:color="FFFFFF"/>
+          <w:bottom w:val="single" w:sz="24" w:space="0" w:color="FFFFFF"/>
+          <w:right w:val="single" w:sz="8" w:space="0" w:color="FFFFFF"/>
+          <w:insideH w:val="nil"/>
+          <w:insideV w:val="single" w:sz="8" w:space="0" w:color="FFFFFF"/>
+        </w:tcBorders>
+        <w:shd w:val="clear" w:color="auto" w:fill="D8D8D8"/>
+      </w:tcPr>
+    </w:tblStylePr>
+    <w:tblStylePr w:type="lastRow">
+      <w:rPr>
+        <w:b/>
+        <w:bCs/>
+        <w:i w:val="0"/>
+        <w:iCs w:val="0"/>
+        <w:color w:val="FFFFFF"/>
+      </w:rPr>
+      <w:tblPr/>
+      <w:tcPr>
+        <w:tcBorders>
+          <w:top w:val="single" w:sz="24" w:space="0" w:color="FFFFFF"/>
+          <w:left w:val="single" w:sz="8" w:space="0" w:color="FFFFFF"/>
+          <w:bottom w:val="single" w:sz="8" w:space="0" w:color="FFFFFF"/>
+          <w:right w:val="single" w:sz="8" w:space="0" w:color="FFFFFF"/>
+          <w:insideH w:val="nil"/>
+          <w:insideV w:val="single" w:sz="8" w:space="0" w:color="FFFFFF"/>
+        </w:tcBorders>
+        <w:shd w:val="clear" w:color="auto" w:fill="D8D8D8"/>
+      </w:tcPr>
+    </w:tblStylePr>
+    <w:tblStylePr w:type="firstCol">
+      <w:rPr>
+        <w:b/>
+        <w:bCs/>
+        <w:i w:val="0"/>
+        <w:iCs w:val="0"/>
+        <w:color w:val="FFFFFF"/>
+      </w:rPr>
+      <w:tblPr/>
+      <w:tcPr>
+        <w:tcBorders>
+          <w:left w:val="single" w:sz="8" w:space="0" w:color="FFFFFF"/>
+          <w:right w:val="single" w:sz="24" w:space="0" w:color="FFFFFF"/>
+          <w:insideH w:val="nil"/>
+          <w:insideV w:val="nil"/>
+        </w:tcBorders>
+        <w:shd w:val="clear" w:color="auto" w:fill="D8D8D8"/>
+      </w:tcPr>
+    </w:tblStylePr>
+    <w:tblStylePr w:type="lastCol">
+      <w:rPr>
+        <w:b/>
+        <w:bCs/>
+        <w:i w:val="0"/>
+        <w:iCs w:val="0"/>
+        <w:color w:val="FFFFFF"/>
+      </w:rPr>
+      <w:tblPr/>
+      <w:tcPr>
+        <w:tcBorders>
+          <w:top w:val="nil"/>
+          <w:left w:val="single" w:sz="24" w:space="0" w:color="FFFFFF"/>
+          <w:bottom w:val="nil"/>
+          <w:right w:val="nil"/>
+          <w:insideH w:val="nil"/>
+          <w:insideV w:val="nil"/>
+        </w:tcBorders>
+        <w:shd w:val="clear" w:color="auto" w:fill="D8D8D8"/>
+      </w:tcPr>
+    </w:tblStylePr>
+    <w:tblStylePr w:type="band1Vert">
+      <w:tblPr/>
+      <w:tcPr>
+        <w:tcBorders>
+          <w:top w:val="single" w:sz="8" w:space="0" w:color="FFFFFF"/>
+          <w:left w:val="single" w:sz="8" w:space="0" w:color="FFFFFF"/>
+          <w:bottom w:val="single" w:sz="8" w:space="0" w:color="FFFFFF"/>
+          <w:right w:val="single" w:sz="8" w:space="0" w:color="FFFFFF"/>
+          <w:insideH w:val="nil"/>
+          <w:insideV w:val="nil"/>
+        </w:tcBorders>
+        <w:shd w:val="clear" w:color="auto" w:fill="EBEBEB"/>
+      </w:tcPr>
+    </w:tblStylePr>
+    <w:tblStylePr w:type="band1Horz">
+      <w:tblPr/>
+      <w:tcPr>
+        <w:tcBorders>
+          <w:top w:val="single" w:sz="8" w:space="0" w:color="FFFFFF"/>
+          <w:left w:val="single" w:sz="8" w:space="0" w:color="FFFFFF"/>
+          <w:bottom w:val="single" w:sz="8" w:space="0" w:color="FFFFFF"/>
+          <w:right w:val="single" w:sz="8" w:space="0" w:color="FFFFFF"/>
+          <w:insideH w:val="single" w:sz="8" w:space="0" w:color="FFFFFF"/>
+          <w:insideV w:val="single" w:sz="8" w:space="0" w:color="FFFFFF"/>
+        </w:tcBorders>
+        <w:shd w:val="clear" w:color="auto" w:fill="EBEBEB"/>
+      </w:tcPr>
+    </w:tblStylePr>
+  </w:style>
+  <w:style w:type="table" w:styleId="Cuadrculamedia3-nfasis5">
+    <w:name w:val="Medium Grid 3 Accent 5"/>
+    <w:basedOn w:val="Tablanormal"/>
+    <w:uiPriority w:val="69"/>
+    <w:rsid w:val="007D3070"/>
+    <w:tblPr>
+      <w:tblStyleRowBandSize w:val="1"/>
+      <w:tblStyleColBandSize w:val="1"/>
+      <w:tblInd w:w="0" w:type="dxa"/>
+      <w:tblBorders>
+        <w:top w:val="single" w:sz="8" w:space="0" w:color="FFFFFF"/>
+        <w:left w:val="single" w:sz="8" w:space="0" w:color="FFFFFF"/>
+        <w:bottom w:val="single" w:sz="8" w:space="0" w:color="FFFFFF"/>
+        <w:right w:val="single" w:sz="8" w:space="0" w:color="FFFFFF"/>
+        <w:insideH w:val="single" w:sz="6" w:space="0" w:color="FFFFFF"/>
+        <w:insideV w:val="single" w:sz="6" w:space="0" w:color="FFFFFF"/>
+      </w:tblBorders>
+      <w:tblCellMar>
+        <w:top w:w="0" w:type="dxa"/>
+        <w:left w:w="108" w:type="dxa"/>
+        <w:bottom w:w="0" w:type="dxa"/>
+        <w:right w:w="108" w:type="dxa"/>
+      </w:tblCellMar>
+    </w:tblPr>
+    <w:tcPr>
+      <w:shd w:val="clear" w:color="auto" w:fill="ABF6FF"/>
+    </w:tcPr>
+    <w:tblStylePr w:type="firstRow">
+      <w:rPr>
+        <w:b/>
+        <w:bCs/>
+        <w:i w:val="0"/>
+        <w:iCs w:val="0"/>
+        <w:color w:val="FFFFFF"/>
+      </w:rPr>
+      <w:tblPr/>
+      <w:tcPr>
+        <w:tcBorders>
+          <w:top w:val="single" w:sz="8" w:space="0" w:color="FFFFFF"/>
+          <w:left w:val="single" w:sz="8" w:space="0" w:color="FFFFFF"/>
+          <w:bottom w:val="single" w:sz="24" w:space="0" w:color="FFFFFF"/>
+          <w:right w:val="single" w:sz="8" w:space="0" w:color="FFFFFF"/>
+          <w:insideH w:val="nil"/>
+          <w:insideV w:val="single" w:sz="8" w:space="0" w:color="FFFFFF"/>
+        </w:tcBorders>
+        <w:shd w:val="clear" w:color="auto" w:fill="009BAC"/>
+      </w:tcPr>
+    </w:tblStylePr>
+    <w:tblStylePr w:type="lastRow">
+      <w:rPr>
+        <w:b/>
+        <w:bCs/>
+        <w:i w:val="0"/>
+        <w:iCs w:val="0"/>
+        <w:color w:val="FFFFFF"/>
+      </w:rPr>
+      <w:tblPr/>
+      <w:tcPr>
+        <w:tcBorders>
+          <w:top w:val="single" w:sz="24" w:space="0" w:color="FFFFFF"/>
+          <w:left w:val="single" w:sz="8" w:space="0" w:color="FFFFFF"/>
+          <w:bottom w:val="single" w:sz="8" w:space="0" w:color="FFFFFF"/>
+          <w:right w:val="single" w:sz="8" w:space="0" w:color="FFFFFF"/>
+          <w:insideH w:val="nil"/>
+          <w:insideV w:val="single" w:sz="8" w:space="0" w:color="FFFFFF"/>
+        </w:tcBorders>
+        <w:shd w:val="clear" w:color="auto" w:fill="009BAC"/>
+      </w:tcPr>
+    </w:tblStylePr>
+    <w:tblStylePr w:type="firstCol">
+      <w:rPr>
+        <w:b/>
+        <w:bCs/>
+        <w:i w:val="0"/>
+        <w:iCs w:val="0"/>
+        <w:color w:val="FFFFFF"/>
+      </w:rPr>
+      <w:tblPr/>
+      <w:tcPr>
+        <w:tcBorders>
+          <w:left w:val="single" w:sz="8" w:space="0" w:color="FFFFFF"/>
+          <w:right w:val="single" w:sz="24" w:space="0" w:color="FFFFFF"/>
+          <w:insideH w:val="nil"/>
+          <w:insideV w:val="nil"/>
+        </w:tcBorders>
+        <w:shd w:val="clear" w:color="auto" w:fill="009BAC"/>
+      </w:tcPr>
+    </w:tblStylePr>
+    <w:tblStylePr w:type="lastCol">
+      <w:rPr>
+        <w:b/>
+        <w:bCs/>
+        <w:i w:val="0"/>
+        <w:iCs w:val="0"/>
+        <w:color w:val="FFFFFF"/>
+      </w:rPr>
+      <w:tblPr/>
+      <w:tcPr>
+        <w:tcBorders>
+          <w:top w:val="nil"/>
+          <w:left w:val="single" w:sz="24" w:space="0" w:color="FFFFFF"/>
+          <w:bottom w:val="nil"/>
+          <w:right w:val="nil"/>
+          <w:insideH w:val="nil"/>
+          <w:insideV w:val="nil"/>
+        </w:tcBorders>
+        <w:shd w:val="clear" w:color="auto" w:fill="009BAC"/>
+      </w:tcPr>
+    </w:tblStylePr>
+    <w:tblStylePr w:type="band1Vert">
+      <w:tblPr/>
+      <w:tcPr>
+        <w:tcBorders>
+          <w:top w:val="single" w:sz="8" w:space="0" w:color="FFFFFF"/>
+          <w:left w:val="single" w:sz="8" w:space="0" w:color="FFFFFF"/>
+          <w:bottom w:val="single" w:sz="8" w:space="0" w:color="FFFFFF"/>
+          <w:right w:val="single" w:sz="8" w:space="0" w:color="FFFFFF"/>
+          <w:insideH w:val="nil"/>
+          <w:insideV w:val="nil"/>
+        </w:tcBorders>
+        <w:shd w:val="clear" w:color="auto" w:fill="56EDFF"/>
+      </w:tcPr>
+    </w:tblStylePr>
+    <w:tblStylePr w:type="band1Horz">
+      <w:tblPr/>
+      <w:tcPr>
+        <w:tcBorders>
+          <w:top w:val="single" w:sz="8" w:space="0" w:color="FFFFFF"/>
+          <w:left w:val="single" w:sz="8" w:space="0" w:color="FFFFFF"/>
+          <w:bottom w:val="single" w:sz="8" w:space="0" w:color="FFFFFF"/>
+          <w:right w:val="single" w:sz="8" w:space="0" w:color="FFFFFF"/>
+          <w:insideH w:val="single" w:sz="8" w:space="0" w:color="FFFFFF"/>
+          <w:insideV w:val="single" w:sz="8" w:space="0" w:color="FFFFFF"/>
+        </w:tcBorders>
+        <w:shd w:val="clear" w:color="auto" w:fill="56EDFF"/>
+      </w:tcPr>
+    </w:tblStylePr>
+  </w:style>
+  <w:style w:type="table" w:styleId="Sombreadomedio2-nfasis5">
+    <w:name w:val="Medium Shading 2 Accent 5"/>
+    <w:basedOn w:val="Tablanormal"/>
+    <w:uiPriority w:val="64"/>
+    <w:rsid w:val="007D3070"/>
+    <w:tblPr>
+      <w:tblStyleRowBandSize w:val="1"/>
+      <w:tblStyleColBandSize w:val="1"/>
+      <w:tblInd w:w="0" w:type="dxa"/>
+      <w:tblBorders>
+        <w:top w:val="single" w:sz="18" w:space="0" w:color="auto"/>
+        <w:bottom w:val="single" w:sz="18" w:space="0" w:color="auto"/>
+      </w:tblBorders>
+      <w:tblCellMar>
+        <w:top w:w="0" w:type="dxa"/>
+        <w:left w:w="108" w:type="dxa"/>
+        <w:bottom w:w="0" w:type="dxa"/>
+        <w:right w:w="108" w:type="dxa"/>
+      </w:tblCellMar>
+    </w:tblPr>
+    <w:tblStylePr w:type="firstRow">
+      <w:pPr>
+        <w:spacing w:before="0" w:after="0" w:line="240" w:lineRule="auto"/>
+      </w:pPr>
+      <w:rPr>
+        <w:b/>
+        <w:bCs/>
+        <w:color w:val="FFFFFF"/>
+      </w:rPr>
+      <w:tblPr/>
+      <w:tcPr>
+        <w:tcBorders>
+          <w:top w:val="single" w:sz="18" w:space="0" w:color="auto"/>
+          <w:left w:val="nil"/>
+          <w:bottom w:val="single" w:sz="18" w:space="0" w:color="auto"/>
+          <w:right w:val="nil"/>
+          <w:insideH w:val="nil"/>
+          <w:insideV w:val="nil"/>
+        </w:tcBorders>
+        <w:shd w:val="clear" w:color="auto" w:fill="009BAC"/>
+      </w:tcPr>
+    </w:tblStylePr>
+    <w:tblStylePr w:type="lastRow">
+      <w:pPr>
+        <w:spacing w:before="0" w:after="0" w:line="240" w:lineRule="auto"/>
+      </w:pPr>
+      <w:rPr>
+        <w:color w:val="auto"/>
+      </w:rPr>
+      <w:tblPr/>
+      <w:tcPr>
+        <w:tcBorders>
+          <w:top w:val="double" w:sz="6" w:space="0" w:color="auto"/>
+          <w:left w:val="nil"/>
+          <w:bottom w:val="single" w:sz="18" w:space="0" w:color="auto"/>
+          <w:right w:val="nil"/>
+          <w:insideH w:val="nil"/>
+          <w:insideV w:val="nil"/>
+        </w:tcBorders>
+        <w:shd w:val="clear" w:color="auto" w:fill="FFFFFF"/>
+      </w:tcPr>
+    </w:tblStylePr>
+    <w:tblStylePr w:type="firstCol">
+      <w:rPr>
+        <w:b/>
+        <w:bCs/>
+        <w:color w:val="FFFFFF"/>
+      </w:rPr>
+      <w:tblPr/>
+      <w:tcPr>
+        <w:tcBorders>
+          <w:top w:val="nil"/>
+          <w:left w:val="nil"/>
+          <w:bottom w:val="single" w:sz="18" w:space="0" w:color="auto"/>
+          <w:right w:val="nil"/>
+          <w:insideH w:val="nil"/>
+          <w:insideV w:val="nil"/>
+        </w:tcBorders>
+        <w:shd w:val="clear" w:color="auto" w:fill="009BAC"/>
+      </w:tcPr>
+    </w:tblStylePr>
+    <w:tblStylePr w:type="lastCol">
+      <w:rPr>
+        <w:b/>
+        <w:bCs/>
+        <w:color w:val="FFFFFF"/>
+      </w:rPr>
+      <w:tblPr/>
+      <w:tcPr>
+        <w:tcBorders>
+          <w:left w:val="nil"/>
+          <w:right w:val="nil"/>
+          <w:insideH w:val="nil"/>
+          <w:insideV w:val="nil"/>
+        </w:tcBorders>
+        <w:shd w:val="clear" w:color="auto" w:fill="009BAC"/>
+      </w:tcPr>
+    </w:tblStylePr>
+    <w:tblStylePr w:type="band1Vert">
+      <w:tblPr/>
+      <w:tcPr>
+        <w:tcBorders>
+          <w:left w:val="nil"/>
+          <w:right w:val="nil"/>
+          <w:insideH w:val="nil"/>
+          <w:insideV w:val="nil"/>
+        </w:tcBorders>
+        <w:shd w:val="clear" w:color="auto" w:fill="D8D8D8"/>
+      </w:tcPr>
+    </w:tblStylePr>
+    <w:tblStylePr w:type="band1Horz">
+      <w:tblPr/>
+      <w:tcPr>
+        <w:shd w:val="clear" w:color="auto" w:fill="D8D8D8"/>
+      </w:tcPr>
+    </w:tblStylePr>
+    <w:tblStylePr w:type="neCell">
+      <w:tblPr/>
+      <w:tcPr>
+        <w:tcBorders>
+          <w:top w:val="single" w:sz="18" w:space="0" w:color="auto"/>
+          <w:left w:val="nil"/>
+          <w:bottom w:val="single" w:sz="18" w:space="0" w:color="auto"/>
+          <w:right w:val="nil"/>
+          <w:insideH w:val="nil"/>
+          <w:insideV w:val="nil"/>
+        </w:tcBorders>
+      </w:tcPr>
+    </w:tblStylePr>
+    <w:tblStylePr w:type="nwCell">
+      <w:rPr>
+        <w:color w:val="FFFFFF"/>
+      </w:rPr>
+      <w:tblPr/>
+      <w:tcPr>
+        <w:tcBorders>
+          <w:top w:val="single" w:sz="18" w:space="0" w:color="auto"/>
+          <w:left w:val="nil"/>
+          <w:bottom w:val="single" w:sz="18" w:space="0" w:color="auto"/>
+          <w:right w:val="nil"/>
+          <w:insideH w:val="nil"/>
+          <w:insideV w:val="nil"/>
+        </w:tcBorders>
+      </w:tcPr>
+    </w:tblStylePr>
+  </w:style>
+  <w:style w:type="paragraph" w:styleId="TDC1">
+    <w:name w:val="toc 1"/>
+    <w:basedOn w:val="Normal"/>
+    <w:next w:val="Normal"/>
+    <w:autoRedefine/>
+    <w:uiPriority w:val="39"/>
+    <w:unhideWhenUsed/>
+    <w:rsid w:val="007D3070"/>
+    <w:pPr>
+      <w:spacing w:after="100"/>
+    </w:pPr>
+  </w:style>
+  <w:style w:type="paragraph" w:styleId="TDC2">
+    <w:name w:val="toc 2"/>
+    <w:basedOn w:val="Normal"/>
+    <w:next w:val="Normal"/>
+    <w:autoRedefine/>
+    <w:uiPriority w:val="39"/>
+    <w:unhideWhenUsed/>
+    <w:rsid w:val="007D3070"/>
+    <w:pPr>
+      <w:spacing w:after="100"/>
+      <w:ind w:left="220"/>
+    </w:pPr>
+  </w:style>
+  <w:style w:type="paragraph" w:styleId="TDC3">
+    <w:name w:val="toc 3"/>
+    <w:basedOn w:val="Normal"/>
+    <w:next w:val="Normal"/>
+    <w:autoRedefine/>
+    <w:uiPriority w:val="39"/>
+    <w:unhideWhenUsed/>
+    <w:rsid w:val="007D3070"/>
+    <w:pPr>
+      <w:spacing w:after="100"/>
+      <w:ind w:left="440"/>
+    </w:pPr>
+  </w:style>
+  <w:style w:type="character" w:styleId="Hipervnculo">
+    <w:name w:val="Hyperlink"/>
+    <w:uiPriority w:val="99"/>
+    <w:unhideWhenUsed/>
+    <w:rsid w:val="007D3070"/>
+    <w:rPr>
+      <w:color w:val="FFCC00"/>
+      <w:u w:val="single"/>
+    </w:rPr>
+  </w:style>
+  <w:style w:type="paragraph" w:styleId="Sinespaciado">
+    <w:name w:val="No Spacing"/>
+    <w:link w:val="SinespaciadoCar"/>
+    <w:uiPriority w:val="1"/>
+    <w:qFormat/>
+    <w:rsid w:val="00D76587"/>
+    <w:rPr>
+      <w:rFonts w:eastAsia="Times New Roman"/>
+      <w:sz w:val="22"/>
+      <w:szCs w:val="22"/>
+    </w:rPr>
+  </w:style>
+  <w:style w:type="character" w:customStyle="1" w:styleId="SinespaciadoCar">
+    <w:name w:val="Sin espaciado Car"/>
+    <w:link w:val="Sinespaciado"/>
+    <w:uiPriority w:val="1"/>
+    <w:rsid w:val="00D76587"/>
+    <w:rPr>
+      <w:rFonts w:eastAsia="Times New Roman"/>
+      <w:lang w:eastAsia="es-CL"/>
+    </w:rPr>
+  </w:style>
+  <w:style w:type="paragraph" w:styleId="Textodeglobo">
+    <w:name w:val="Balloon Text"/>
+    <w:basedOn w:val="Normal"/>
+    <w:link w:val="TextodegloboCar"/>
+    <w:uiPriority w:val="99"/>
+    <w:semiHidden/>
+    <w:unhideWhenUsed/>
+    <w:rsid w:val="00D76587"/>
+    <w:pPr>
+      <w:spacing w:after="0" w:line="240" w:lineRule="auto"/>
+    </w:pPr>
+    <w:rPr>
+      <w:rFonts w:ascii="Tahoma" w:hAnsi="Tahoma" w:cs="Tahoma"/>
+      <w:sz w:val="16"/>
+      <w:szCs w:val="16"/>
+    </w:rPr>
+  </w:style>
+  <w:style w:type="character" w:customStyle="1" w:styleId="TextodegloboCar">
+    <w:name w:val="Texto de globo Car"/>
+    <w:link w:val="Textodeglobo"/>
+    <w:uiPriority w:val="99"/>
+    <w:semiHidden/>
+    <w:rsid w:val="00D76587"/>
+    <w:rPr>
+      <w:rFonts w:ascii="Tahoma" w:hAnsi="Tahoma" w:cs="Tahoma"/>
+      <w:sz w:val="16"/>
+      <w:szCs w:val="16"/>
+    </w:rPr>
+  </w:style>
+  <w:style w:type="character" w:styleId="nfasissutil">
+    <w:name w:val="Subtle Emphasis"/>
+    <w:uiPriority w:val="19"/>
+    <w:qFormat/>
+    <w:rsid w:val="00EA43BE"/>
+    <w:rPr>
+      <w:rFonts w:ascii="Open Sans" w:hAnsi="Open Sans"/>
+      <w:i/>
+      <w:iCs/>
+      <w:color w:val="009BAC"/>
+      <w:sz w:val="20"/>
+    </w:rPr>
+  </w:style>
+  <w:style w:type="paragraph" w:styleId="Subttulo">
+    <w:name w:val="Subtitle"/>
+    <w:basedOn w:val="Normal"/>
+    <w:next w:val="Normal"/>
+    <w:link w:val="SubttuloCar"/>
+    <w:uiPriority w:val="11"/>
+    <w:qFormat/>
+    <w:rsid w:val="00EA43BE"/>
+    <w:pPr>
+      <w:numPr>
+        <w:ilvl w:val="1"/>
+      </w:numPr>
+    </w:pPr>
+    <w:rPr>
+      <w:rFonts w:eastAsia="Times New Roman"/>
+      <w:b/>
+      <w:i/>
+      <w:iCs/>
+      <w:color w:val="009BAC"/>
+      <w:sz w:val="24"/>
+      <w:szCs w:val="24"/>
+    </w:rPr>
+  </w:style>
+  <w:style w:type="character" w:customStyle="1" w:styleId="SubttuloCar">
+    <w:name w:val="Subtítulo Car"/>
+    <w:link w:val="Subttulo"/>
+    <w:uiPriority w:val="11"/>
+    <w:rsid w:val="00EA43BE"/>
+    <w:rPr>
+      <w:rFonts w:ascii="Open Sans" w:eastAsia="Times New Roman" w:hAnsi="Open Sans" w:cs="Times New Roman"/>
+      <w:b/>
+      <w:i/>
+      <w:iCs/>
+      <w:color w:val="009BAC"/>
+      <w:sz w:val="24"/>
+      <w:szCs w:val="24"/>
+    </w:rPr>
+  </w:style>
+  <w:style w:type="paragraph" w:styleId="Citadestacada">
+    <w:name w:val="Intense Quote"/>
+    <w:basedOn w:val="Normal"/>
+    <w:next w:val="Normal"/>
+    <w:link w:val="CitadestacadaCar"/>
+    <w:uiPriority w:val="30"/>
+    <w:qFormat/>
+    <w:rsid w:val="00F07D55"/>
+    <w:pPr>
+      <w:pBdr>
+        <w:bottom w:val="single" w:sz="4" w:space="4" w:color="629DD1"/>
+      </w:pBdr>
+      <w:spacing w:before="480" w:after="600"/>
+      <w:ind w:left="936" w:right="936"/>
+    </w:pPr>
+    <w:rPr>
+      <w:rFonts w:ascii="Times New Roman" w:hAnsi="Times New Roman"/>
+      <w:bCs/>
+      <w:i/>
+      <w:iCs/>
+      <w:color w:val="009BAC"/>
+      <w:sz w:val="22"/>
+    </w:rPr>
+  </w:style>
+  <w:style w:type="character" w:customStyle="1" w:styleId="CitadestacadaCar">
+    <w:name w:val="Cita destacada Car"/>
+    <w:link w:val="Citadestacada"/>
+    <w:uiPriority w:val="30"/>
+    <w:rsid w:val="00F07D55"/>
+    <w:rPr>
+      <w:rFonts w:ascii="Times New Roman" w:hAnsi="Times New Roman"/>
+      <w:bCs/>
+      <w:i/>
+      <w:iCs/>
+      <w:color w:val="009BAC"/>
+    </w:rPr>
+  </w:style>
+  <w:style w:type="paragraph" w:styleId="Encabezado">
+    <w:name w:val="header"/>
+    <w:basedOn w:val="Normal"/>
+    <w:link w:val="EncabezadoCar"/>
+    <w:uiPriority w:val="99"/>
+    <w:unhideWhenUsed/>
+    <w:rsid w:val="00F07D55"/>
+    <w:pPr>
+      <w:tabs>
+        <w:tab w:val="center" w:pos="4419"/>
+        <w:tab w:val="right" w:pos="8838"/>
+      </w:tabs>
+      <w:spacing w:after="0" w:line="240" w:lineRule="auto"/>
+    </w:pPr>
+  </w:style>
+  <w:style w:type="character" w:customStyle="1" w:styleId="EncabezadoCar">
+    <w:name w:val="Encabezado Car"/>
+    <w:link w:val="Encabezado"/>
+    <w:uiPriority w:val="99"/>
+    <w:rsid w:val="00F07D55"/>
+    <w:rPr>
+      <w:rFonts w:ascii="Open Sans" w:hAnsi="Open Sans"/>
+      <w:sz w:val="20"/>
+    </w:rPr>
+  </w:style>
+  <w:style w:type="paragraph" w:styleId="Piedepgina">
+    <w:name w:val="footer"/>
+    <w:basedOn w:val="Normal"/>
+    <w:link w:val="PiedepginaCar"/>
+    <w:uiPriority w:val="99"/>
+    <w:unhideWhenUsed/>
+    <w:rsid w:val="00F07D55"/>
+    <w:pPr>
+      <w:tabs>
+        <w:tab w:val="center" w:pos="4419"/>
+        <w:tab w:val="right" w:pos="8838"/>
+      </w:tabs>
+      <w:spacing w:after="0" w:line="240" w:lineRule="auto"/>
+    </w:pPr>
+  </w:style>
+  <w:style w:type="character" w:customStyle="1" w:styleId="PiedepginaCar">
+    <w:name w:val="Pie de página Car"/>
+    <w:link w:val="Piedepgina"/>
+    <w:uiPriority w:val="99"/>
+    <w:rsid w:val="00F07D55"/>
+    <w:rPr>
+      <w:rFonts w:ascii="Open Sans" w:hAnsi="Open Sans"/>
+      <w:sz w:val="20"/>
+    </w:rPr>
+  </w:style>
+  <w:style w:type="paragraph" w:styleId="TtulodeTDC">
+    <w:name w:val="TOC Heading"/>
+    <w:basedOn w:val="Ttulo1"/>
+    <w:next w:val="Normal"/>
+    <w:uiPriority w:val="39"/>
+    <w:semiHidden/>
+    <w:unhideWhenUsed/>
+    <w:qFormat/>
+    <w:rsid w:val="00D36C84"/>
+    <w:pPr>
+      <w:spacing w:before="480" w:after="0" w:line="276" w:lineRule="auto"/>
+      <w:jc w:val="left"/>
+      <w:outlineLvl w:val="9"/>
+    </w:pPr>
+    <w:rPr>
+      <w:rFonts w:ascii="Cambria" w:hAnsi="Cambria"/>
+      <w:b/>
+      <w:caps w:val="0"/>
+      <w:color w:val="3476B1"/>
+      <w:sz w:val="28"/>
+      <w:lang w:eastAsia="es-CL"/>
+    </w:rPr>
+  </w:style>
+  <w:style w:type="table" w:styleId="Sombreadoclaro-nfasis2">
+    <w:name w:val="Light Shading Accent 2"/>
+    <w:basedOn w:val="Tablanormal"/>
+    <w:uiPriority w:val="60"/>
+    <w:rsid w:val="00030F19"/>
+    <w:rPr>
+      <w:color w:val="3284D7"/>
+    </w:rPr>
+    <w:tblPr>
+      <w:tblStyleRowBandSize w:val="1"/>
+      <w:tblStyleColBandSize w:val="1"/>
+      <w:tblInd w:w="0" w:type="dxa"/>
+      <w:tblBorders>
+        <w:top w:val="single" w:sz="8" w:space="0" w:color="7EB2E6"/>
+        <w:bottom w:val="single" w:sz="8" w:space="0" w:color="7EB2E6"/>
+      </w:tblBorders>
+      <w:tblCellMar>
+        <w:top w:w="0" w:type="dxa"/>
+        <w:left w:w="108" w:type="dxa"/>
+        <w:bottom w:w="0" w:type="dxa"/>
+        <w:right w:w="108" w:type="dxa"/>
+      </w:tblCellMar>
+    </w:tblPr>
+    <w:tblStylePr w:type="firstRow">
+      <w:pPr>
+        <w:spacing w:before="0" w:after="0" w:line="240" w:lineRule="auto"/>
+      </w:pPr>
+      <w:rPr>
+        <w:b/>
+        <w:bCs/>
+      </w:rPr>
+      <w:tblPr/>
+      <w:tcPr>
+        <w:tcBorders>
+          <w:top w:val="single" w:sz="8" w:space="0" w:color="7EB2E6"/>
+          <w:left w:val="nil"/>
+          <w:bottom w:val="single" w:sz="8" w:space="0" w:color="7EB2E6"/>
+          <w:right w:val="nil"/>
+          <w:insideH w:val="nil"/>
+          <w:insideV w:val="nil"/>
+        </w:tcBorders>
+      </w:tcPr>
+    </w:tblStylePr>
+    <w:tblStylePr w:type="lastRow">
+      <w:pPr>
+        <w:spacing w:before="0" w:after="0" w:line="240" w:lineRule="auto"/>
+      </w:pPr>
+      <w:rPr>
+        <w:b/>
+        <w:bCs/>
+      </w:rPr>
+      <w:tblPr/>
+      <w:tcPr>
+        <w:tcBorders>
+          <w:top w:val="single" w:sz="8" w:space="0" w:color="7EB2E6"/>
+          <w:left w:val="nil"/>
+          <w:bottom w:val="single" w:sz="8" w:space="0" w:color="7EB2E6"/>
+          <w:right w:val="nil"/>
+          <w:insideH w:val="nil"/>
+          <w:insideV w:val="nil"/>
+        </w:tcBorders>
+      </w:tcPr>
+    </w:tblStylePr>
+    <w:tblStylePr w:type="firstCol">
+      <w:rPr>
+        <w:b/>
+        <w:bCs/>
+      </w:rPr>
+    </w:tblStylePr>
+    <w:tblStylePr w:type="lastCol">
+      <w:rPr>
+        <w:b/>
+        <w:bCs/>
+      </w:rPr>
+    </w:tblStylePr>
+    <w:tblStylePr w:type="band1Vert">
+      <w:tblPr/>
+      <w:tcPr>
+        <w:tcBorders>
+          <w:left w:val="nil"/>
+          <w:right w:val="nil"/>
+          <w:insideH w:val="nil"/>
+          <w:insideV w:val="nil"/>
+        </w:tcBorders>
+        <w:shd w:val="clear" w:color="auto" w:fill="DEEBF8"/>
+      </w:tcPr>
+    </w:tblStylePr>
+    <w:tblStylePr w:type="band1Horz">
+      <w:tblPr/>
+      <w:tcPr>
+        <w:tcBorders>
+          <w:left w:val="nil"/>
+          <w:right w:val="nil"/>
+          <w:insideH w:val="nil"/>
+          <w:insideV w:val="nil"/>
+        </w:tcBorders>
+        <w:shd w:val="clear" w:color="auto" w:fill="DEEBF8"/>
+      </w:tcPr>
+    </w:tblStylePr>
+  </w:style>
+  <w:style w:type="table" w:styleId="Cuadrculavistosa-nfasis2">
+    <w:name w:val="Colorful Grid Accent 2"/>
+    <w:basedOn w:val="Tablanormal"/>
+    <w:uiPriority w:val="73"/>
+    <w:rsid w:val="00030F19"/>
+    <w:rPr>
+      <w:color w:val="113E8B"/>
+    </w:rPr>
+    <w:tblPr>
+      <w:tblStyleRowBandSize w:val="1"/>
+      <w:tblStyleColBandSize w:val="1"/>
+      <w:tblInd w:w="0" w:type="dxa"/>
+      <w:tblBorders>
+        <w:insideH w:val="single" w:sz="4" w:space="0" w:color="FFFFFF"/>
+      </w:tblBorders>
+      <w:tblCellMar>
+        <w:top w:w="0" w:type="dxa"/>
+        <w:left w:w="108" w:type="dxa"/>
+        <w:bottom w:w="0" w:type="dxa"/>
+        <w:right w:w="108" w:type="dxa"/>
+      </w:tblCellMar>
+    </w:tblPr>
+    <w:tcPr>
+      <w:shd w:val="clear" w:color="auto" w:fill="E5EFFA"/>
+    </w:tcPr>
+    <w:tblStylePr w:type="firstRow">
+      <w:rPr>
+        <w:b/>
+        <w:bCs/>
+      </w:rPr>
+      <w:tblPr/>
+      <w:tcPr>
+        <w:shd w:val="clear" w:color="auto" w:fill="CBE0F5"/>
+      </w:tcPr>
+    </w:tblStylePr>
+    <w:tblStylePr w:type="lastRow">
+      <w:rPr>
+        <w:b/>
+        <w:bCs/>
+        <w:color w:val="113E8B"/>
+      </w:rPr>
+      <w:tblPr/>
+      <w:tcPr>
+        <w:shd w:val="clear" w:color="auto" w:fill="CBE0F5"/>
+      </w:tcPr>
+    </w:tblStylePr>
+    <w:tblStylePr w:type="firstCol">
+      <w:rPr>
+        <w:color w:val="FFFFFF"/>
+      </w:rPr>
+      <w:tblPr/>
+      <w:tcPr>
+        <w:shd w:val="clear" w:color="auto" w:fill="3284D7"/>
+      </w:tcPr>
+    </w:tblStylePr>
+    <w:tblStylePr w:type="lastCol">
+      <w:rPr>
+        <w:color w:val="FFFFFF"/>
+      </w:rPr>
+      <w:tblPr/>
+      <w:tcPr>
+        <w:shd w:val="clear" w:color="auto" w:fill="3284D7"/>
+      </w:tcPr>
+    </w:tblStylePr>
+    <w:tblStylePr w:type="band1Vert">
+      <w:tblPr/>
+      <w:tcPr>
+        <w:shd w:val="clear" w:color="auto" w:fill="BED8F2"/>
+      </w:tcPr>
+    </w:tblStylePr>
+    <w:tblStylePr w:type="band1Horz">
+      <w:tblPr/>
+      <w:tcPr>
+        <w:shd w:val="clear" w:color="auto" w:fill="BED8F2"/>
+      </w:tcPr>
+    </w:tblStylePr>
+  </w:style>
+  <w:style w:type="table" w:styleId="Listavistosa-nfasis2">
+    <w:name w:val="Colorful List Accent 2"/>
+    <w:basedOn w:val="Tablanormal"/>
+    <w:uiPriority w:val="72"/>
+    <w:rsid w:val="00030F19"/>
+    <w:rPr>
+      <w:color w:val="113E8B"/>
+    </w:rPr>
+    <w:tblPr>
+      <w:tblStyleRowBandSize w:val="1"/>
+      <w:tblStyleColBandSize w:val="1"/>
+      <w:tblInd w:w="0" w:type="dxa"/>
+      <w:tblCellMar>
+        <w:top w:w="0" w:type="dxa"/>
+        <w:left w:w="108" w:type="dxa"/>
+        <w:bottom w:w="0" w:type="dxa"/>
+        <w:right w:w="108" w:type="dxa"/>
+      </w:tblCellMar>
     </w:tblPr>
     <w:tcPr>
       <w:shd w:val="clear" w:color="auto" w:fill="F2F7FC"/>
@@ -3867,7 +5290,7 @@
 </file>
 
 <file path=customXml/itemProps2.xml><?xml version="1.0" encoding="utf-8"?>
-<ds:datastoreItem xmlns:ds="http://schemas.openxmlformats.org/officeDocument/2006/customXml" ds:itemID="{C3E8EF2A-4CCE-4EDF-BFBE-28DD7E1233E1}">
+<ds:datastoreItem xmlns:ds="http://schemas.openxmlformats.org/officeDocument/2006/customXml" ds:itemID="{4093CFE4-F15C-46A9-A1B6-97A5B836C6E7}">
   <ds:schemaRefs>
     <ds:schemaRef ds:uri="http://schemas.openxmlformats.org/officeDocument/2006/bibliography"/>
   </ds:schemaRefs>

</xml_diff>

<commit_message>
corregido estudio de viabilidad
</commit_message>
<xml_diff>
--- a/Docs/Estudio de Viabilidad.docx
+++ b/Docs/Estudio de Viabilidad.docx
@@ -379,7 +379,7 @@
                     </pic:cNvPicPr>
                   </pic:nvPicPr>
                   <pic:blipFill>
-                    <a:blip r:embed="rId9" cstate="print">
+                    <a:blip r:embed="rId10" cstate="print">
                       <a:extLst>
                         <a:ext uri="{28A0092B-C50C-407E-A947-70E740481C1C}">
                           <a14:useLocalDpi xmlns:a14="http://schemas.microsoft.com/office/drawing/2010/main" val="0"/>
@@ -617,7 +617,7 @@
                                 <w:szCs w:val="14"/>
                               </w:rPr>
                             </w:pPr>
-                            <w:hyperlink r:id="rId10" w:history="1">
+                            <w:hyperlink r:id="rId11" w:history="1">
                               <w:r>
                                 <w:rPr>
                                   <w:rStyle w:val="Hipervnculo"/>
@@ -793,7 +793,7 @@
                           <w:szCs w:val="14"/>
                         </w:rPr>
                       </w:pPr>
-                      <w:hyperlink r:id="rId11" w:history="1">
+                      <w:hyperlink r:id="rId12" w:history="1">
                         <w:r>
                           <w:rPr>
                             <w:rStyle w:val="Hipervnculo"/>
@@ -842,25 +842,77 @@
           <w:szCs w:val="26"/>
         </w:rPr>
       </w:pPr>
+      <w:r>
+        <w:rPr>
+          <w:bCs/>
+          <w:i w:val="0"/>
+          <w:iCs w:val="0"/>
+          <w:color w:val="113E8B"/>
+          <w:sz w:val="26"/>
+          <w:szCs w:val="26"/>
+        </w:rPr>
+        <w:lastRenderedPageBreak/>
+        <w:t>El estudio de viabilidad indica que:</w:t>
+      </w:r>
     </w:p>
     <w:p>
+      <w:pPr>
+        <w:pStyle w:val="Prrafodelista"/>
+        <w:numPr>
+          <w:ilvl w:val="0"/>
+          <w:numId w:val="1"/>
+        </w:numPr>
+      </w:pPr>
+      <w:r>
+        <w:t>El cliente ya cuenta con los recursos tecnológicos necesarios para el desarrollo del proyecto</w:t>
+      </w:r>
       <w:bookmarkStart w:id="1" w:name="_GoBack"/>
       <w:bookmarkEnd w:id="1"/>
       <w:r>
-        <w:t>El cliente cuenta con los recursos necesarios para el proyecto, tanto en infraestructura como en financiamiento. La empresa cuenta con un desarrollador capacitado especialmente para el desarrollo de la solución por lo que no se requerirá subcontratación. El proyecto no vulnera ninguna ley vigente y es un bien virtual por lo que el cliente puede llevárselo fácilmente si lo necesitara al cambiarse de ubicación. La solución es escalable, por lo que de ser necesario se pueden ampliar sus capacidades o mejorar sus funciones para adaptarse mejor al ritmo de crecimiento que el cliente pueda tener.</w:t>
+        <w:t>.</w:t>
       </w:r>
     </w:p>
     <w:p>
+      <w:pPr>
+        <w:pStyle w:val="Prrafodelista"/>
+        <w:numPr>
+          <w:ilvl w:val="0"/>
+          <w:numId w:val="1"/>
+        </w:numPr>
+      </w:pPr>
       <w:r>
-        <w:t>El cliente no tendría problemas en caso de cambiar de territorio o ampliar su organización.</w:t>
+        <w:t>Nuestra empresa ya cuenta con un equipo de trabajo especializado, por lo que no será necesario contratar personal externo.</w:t>
       </w:r>
     </w:p>
-    <w:p/>
+    <w:p>
+      <w:pPr>
+        <w:pStyle w:val="Prrafodelista"/>
+        <w:numPr>
+          <w:ilvl w:val="0"/>
+          <w:numId w:val="1"/>
+        </w:numPr>
+      </w:pPr>
+      <w:r>
+        <w:t>El cliente es capaz de sustentar el proceso de desarrollo del proyecto</w:t>
+      </w:r>
+    </w:p>
+    <w:p>
+      <w:pPr>
+        <w:pStyle w:val="Prrafodelista"/>
+        <w:numPr>
+          <w:ilvl w:val="0"/>
+          <w:numId w:val="1"/>
+        </w:numPr>
+      </w:pPr>
+      <w:r>
+        <w:t>El proyecto no vulnera ninguna ley de territorio o de propiedad intelectual, la empresa y el proyecto se encuentran dentro del marco legal en Chile, aun así el cliente no debería tener problemas al usarlo fuera de territorio Chileno.</w:t>
+      </w:r>
+    </w:p>
     <w:sectPr>
-      <w:headerReference w:type="default" r:id="rId12"/>
-      <w:footerReference w:type="default" r:id="rId13"/>
-      <w:headerReference w:type="first" r:id="rId14"/>
-      <w:footerReference w:type="first" r:id="rId15"/>
+      <w:headerReference w:type="default" r:id="rId13"/>
+      <w:footerReference w:type="default" r:id="rId14"/>
+      <w:headerReference w:type="first" r:id="rId15"/>
+      <w:footerReference w:type="first" r:id="rId16"/>
       <w:pgSz w:w="12240" w:h="15840" w:code="1"/>
       <w:pgMar w:top="1985" w:right="1701" w:bottom="1701" w:left="1701" w:header="709" w:footer="709" w:gutter="0"/>
       <w:pgNumType w:start="0"/>
@@ -1801,6 +1853,127 @@
     </w:r>
   </w:p>
 </w:hdr>
+</file>
+
+<file path=word/numbering.xml><?xml version="1.0" encoding="utf-8"?>
+<w:numbering xmlns:wpc="http://schemas.microsoft.com/office/word/2010/wordprocessingCanvas" xmlns:mc="http://schemas.openxmlformats.org/markup-compatibility/2006" xmlns:o="urn:schemas-microsoft-com:office:office" xmlns:r="http://schemas.openxmlformats.org/officeDocument/2006/relationships" xmlns:m="http://schemas.openxmlformats.org/officeDocument/2006/math" xmlns:v="urn:schemas-microsoft-com:vml" xmlns:wp14="http://schemas.microsoft.com/office/word/2010/wordprocessingDrawing" xmlns:wp="http://schemas.openxmlformats.org/drawingml/2006/wordprocessingDrawing" xmlns:w10="urn:schemas-microsoft-com:office:word" xmlns:w="http://schemas.openxmlformats.org/wordprocessingml/2006/main" xmlns:w14="http://schemas.microsoft.com/office/word/2010/wordml" xmlns:wpg="http://schemas.microsoft.com/office/word/2010/wordprocessingGroup" xmlns:wpi="http://schemas.microsoft.com/office/word/2010/wordprocessingInk" xmlns:wne="http://schemas.microsoft.com/office/word/2006/wordml" xmlns:wps="http://schemas.microsoft.com/office/word/2010/wordprocessingShape" mc:Ignorable="w14 wp14">
+  <w:abstractNum w:abstractNumId="0">
+    <w:nsid w:val="46461D86"/>
+    <w:multiLevelType w:val="hybridMultilevel"/>
+    <w:tmpl w:val="ADAADE2C"/>
+    <w:lvl w:ilvl="0" w:tplc="340A0001">
+      <w:start w:val="1"/>
+      <w:numFmt w:val="bullet"/>
+      <w:lvlText w:val=""/>
+      <w:lvlJc w:val="left"/>
+      <w:pPr>
+        <w:ind w:left="720" w:hanging="360"/>
+      </w:pPr>
+      <w:rPr>
+        <w:rFonts w:ascii="Symbol" w:hAnsi="Symbol" w:hint="default"/>
+      </w:rPr>
+    </w:lvl>
+    <w:lvl w:ilvl="1" w:tplc="340A0003" w:tentative="1">
+      <w:start w:val="1"/>
+      <w:numFmt w:val="bullet"/>
+      <w:lvlText w:val="o"/>
+      <w:lvlJc w:val="left"/>
+      <w:pPr>
+        <w:ind w:left="1440" w:hanging="360"/>
+      </w:pPr>
+      <w:rPr>
+        <w:rFonts w:ascii="Courier New" w:hAnsi="Courier New" w:cs="Courier New" w:hint="default"/>
+      </w:rPr>
+    </w:lvl>
+    <w:lvl w:ilvl="2" w:tplc="340A0005" w:tentative="1">
+      <w:start w:val="1"/>
+      <w:numFmt w:val="bullet"/>
+      <w:lvlText w:val=""/>
+      <w:lvlJc w:val="left"/>
+      <w:pPr>
+        <w:ind w:left="2160" w:hanging="360"/>
+      </w:pPr>
+      <w:rPr>
+        <w:rFonts w:ascii="Wingdings" w:hAnsi="Wingdings" w:hint="default"/>
+      </w:rPr>
+    </w:lvl>
+    <w:lvl w:ilvl="3" w:tplc="340A0001" w:tentative="1">
+      <w:start w:val="1"/>
+      <w:numFmt w:val="bullet"/>
+      <w:lvlText w:val=""/>
+      <w:lvlJc w:val="left"/>
+      <w:pPr>
+        <w:ind w:left="2880" w:hanging="360"/>
+      </w:pPr>
+      <w:rPr>
+        <w:rFonts w:ascii="Symbol" w:hAnsi="Symbol" w:hint="default"/>
+      </w:rPr>
+    </w:lvl>
+    <w:lvl w:ilvl="4" w:tplc="340A0003" w:tentative="1">
+      <w:start w:val="1"/>
+      <w:numFmt w:val="bullet"/>
+      <w:lvlText w:val="o"/>
+      <w:lvlJc w:val="left"/>
+      <w:pPr>
+        <w:ind w:left="3600" w:hanging="360"/>
+      </w:pPr>
+      <w:rPr>
+        <w:rFonts w:ascii="Courier New" w:hAnsi="Courier New" w:cs="Courier New" w:hint="default"/>
+      </w:rPr>
+    </w:lvl>
+    <w:lvl w:ilvl="5" w:tplc="340A0005" w:tentative="1">
+      <w:start w:val="1"/>
+      <w:numFmt w:val="bullet"/>
+      <w:lvlText w:val=""/>
+      <w:lvlJc w:val="left"/>
+      <w:pPr>
+        <w:ind w:left="4320" w:hanging="360"/>
+      </w:pPr>
+      <w:rPr>
+        <w:rFonts w:ascii="Wingdings" w:hAnsi="Wingdings" w:hint="default"/>
+      </w:rPr>
+    </w:lvl>
+    <w:lvl w:ilvl="6" w:tplc="340A0001" w:tentative="1">
+      <w:start w:val="1"/>
+      <w:numFmt w:val="bullet"/>
+      <w:lvlText w:val=""/>
+      <w:lvlJc w:val="left"/>
+      <w:pPr>
+        <w:ind w:left="5040" w:hanging="360"/>
+      </w:pPr>
+      <w:rPr>
+        <w:rFonts w:ascii="Symbol" w:hAnsi="Symbol" w:hint="default"/>
+      </w:rPr>
+    </w:lvl>
+    <w:lvl w:ilvl="7" w:tplc="340A0003" w:tentative="1">
+      <w:start w:val="1"/>
+      <w:numFmt w:val="bullet"/>
+      <w:lvlText w:val="o"/>
+      <w:lvlJc w:val="left"/>
+      <w:pPr>
+        <w:ind w:left="5760" w:hanging="360"/>
+      </w:pPr>
+      <w:rPr>
+        <w:rFonts w:ascii="Courier New" w:hAnsi="Courier New" w:cs="Courier New" w:hint="default"/>
+      </w:rPr>
+    </w:lvl>
+    <w:lvl w:ilvl="8" w:tplc="340A0005" w:tentative="1">
+      <w:start w:val="1"/>
+      <w:numFmt w:val="bullet"/>
+      <w:lvlText w:val=""/>
+      <w:lvlJc w:val="left"/>
+      <w:pPr>
+        <w:ind w:left="6480" w:hanging="360"/>
+      </w:pPr>
+      <w:rPr>
+        <w:rFonts w:ascii="Wingdings" w:hAnsi="Wingdings" w:hint="default"/>
+      </w:rPr>
+    </w:lvl>
+  </w:abstractNum>
+  <w:num w:numId="1">
+    <w:abstractNumId w:val="0"/>
+  </w:num>
+</w:numbering>
 </file>
 
 <file path=word/styles.xml><?xml version="1.0" encoding="utf-8"?>
@@ -5290,7 +5463,7 @@
 </file>
 
 <file path=customXml/itemProps2.xml><?xml version="1.0" encoding="utf-8"?>
-<ds:datastoreItem xmlns:ds="http://schemas.openxmlformats.org/officeDocument/2006/customXml" ds:itemID="{4093CFE4-F15C-46A9-A1B6-97A5B836C6E7}">
+<ds:datastoreItem xmlns:ds="http://schemas.openxmlformats.org/officeDocument/2006/customXml" ds:itemID="{D84BB560-F952-4A83-B4C3-94932C7D36E0}">
   <ds:schemaRefs>
     <ds:schemaRef ds:uri="http://schemas.openxmlformats.org/officeDocument/2006/bibliography"/>
   </ds:schemaRefs>

</xml_diff>